<commit_message>
Add the document of the code
</commit_message>
<xml_diff>
--- a/lab-5/Excercise-5-Manoj-Adhikari.docx
+++ b/lab-5/Excercise-5-Manoj-Adhikari.docx
@@ -39,31 +39,7 @@
         <w:rPr>
           <w:rFonts w:ascii="Times New Roman" w:hAnsi="Times New Roman" w:cs="Times New Roman"/>
         </w:rPr>
-        <w:t>D</w:t>
-      </w:r>
-      <w:r>
-        <w:rPr>
-          <w:rFonts w:ascii="Times New Roman" w:hAnsi="Times New Roman" w:cs="Times New Roman"/>
-        </w:rPr>
-        <w:t>raw the following scatterplots</w:t>
-      </w:r>
-      <w:r>
-        <w:rPr>
-          <w:rFonts w:ascii="Times New Roman" w:hAnsi="Times New Roman" w:cs="Times New Roman"/>
-        </w:rPr>
-        <w:t xml:space="preserve"> </w:t>
-      </w:r>
-      <w:r>
-        <w:rPr>
-          <w:rFonts w:ascii="Times New Roman" w:hAnsi="Times New Roman" w:cs="Times New Roman"/>
-        </w:rPr>
-        <w:t>between these variables</w:t>
-      </w:r>
-      <w:r>
-        <w:rPr>
-          <w:rFonts w:ascii="Times New Roman" w:hAnsi="Times New Roman" w:cs="Times New Roman"/>
-        </w:rPr>
-        <w:t>:</w:t>
+        <w:t>Draw the following scatterplots between these variables:</w:t>
       </w:r>
     </w:p>
     <w:p>
@@ -180,28 +156,7 @@
           <w:rFonts w:ascii="Times New Roman" w:hAnsi="Times New Roman" w:cs="Times New Roman"/>
           <w:lang w:val="en-US"/>
         </w:rPr>
-        <w:t xml:space="preserve">Screenshot </w:t>
-      </w:r>
-      <w:r>
-        <w:rPr>
-          <w:rFonts w:ascii="Times New Roman" w:hAnsi="Times New Roman" w:cs="Times New Roman"/>
-          <w:lang w:val="en-US"/>
-        </w:rPr>
-        <w:t>1</w:t>
-      </w:r>
-      <w:r>
-        <w:rPr>
-          <w:rFonts w:ascii="Times New Roman" w:hAnsi="Times New Roman" w:cs="Times New Roman"/>
-          <w:lang w:val="en-US"/>
-        </w:rPr>
-        <w:t xml:space="preserve">: Scatter plot for Sales Vs. </w:t>
-      </w:r>
-      <w:r>
-        <w:rPr>
-          <w:rFonts w:ascii="Times New Roman" w:hAnsi="Times New Roman" w:cs="Times New Roman"/>
-          <w:lang w:val="en-US"/>
-        </w:rPr>
-        <w:t>Advertising</w:t>
+        <w:t>Screenshot 1: Scatter plot for Sales Vs. Advertising</w:t>
       </w:r>
     </w:p>
     <w:p>
@@ -326,28 +281,7 @@
           <w:rFonts w:ascii="Times New Roman" w:hAnsi="Times New Roman" w:cs="Times New Roman"/>
           <w:lang w:val="en-US"/>
         </w:rPr>
-        <w:t xml:space="preserve">Screenshot </w:t>
-      </w:r>
-      <w:r>
-        <w:rPr>
-          <w:rFonts w:ascii="Times New Roman" w:hAnsi="Times New Roman" w:cs="Times New Roman"/>
-          <w:lang w:val="en-US"/>
-        </w:rPr>
-        <w:t>2</w:t>
-      </w:r>
-      <w:r>
-        <w:rPr>
-          <w:rFonts w:ascii="Times New Roman" w:hAnsi="Times New Roman" w:cs="Times New Roman"/>
-          <w:lang w:val="en-US"/>
-        </w:rPr>
-        <w:t xml:space="preserve">: Scatter plot for Sales Vs. </w:t>
-      </w:r>
-      <w:r>
-        <w:rPr>
-          <w:rFonts w:ascii="Times New Roman" w:hAnsi="Times New Roman" w:cs="Times New Roman"/>
-          <w:lang w:val="en-US"/>
-        </w:rPr>
-        <w:t>Airplay</w:t>
+        <w:t>Screenshot 2: Scatter plot for Sales Vs. Airplay</w:t>
       </w:r>
     </w:p>
     <w:p>
@@ -471,23 +405,7 @@
           <w:lang w:val="en-US"/>
         </w:rPr>
         <w:tab/>
-        <w:t xml:space="preserve">Screenshot 3: Scatter plot for </w:t>
-      </w:r>
-      <w:proofErr w:type="spellStart"/>
-      <w:r>
-        <w:rPr>
-          <w:rFonts w:ascii="Times New Roman" w:hAnsi="Times New Roman" w:cs="Times New Roman"/>
-          <w:lang w:val="en-US"/>
-        </w:rPr>
-        <w:t>Sales</w:t>
-      </w:r>
-      <w:proofErr w:type="spellEnd"/>
-      <w:r>
-        <w:rPr>
-          <w:rFonts w:ascii="Times New Roman" w:hAnsi="Times New Roman" w:cs="Times New Roman"/>
-          <w:lang w:val="en-US"/>
-        </w:rPr>
-        <w:t xml:space="preserve"> Vs. Attractiveness</w:t>
+        <w:t>Screenshot 3: Scatter plot for Sales Vs. Attractiveness</w:t>
       </w:r>
     </w:p>
     <w:p>
@@ -557,13 +475,7 @@
         <w:rPr>
           <w:rFonts w:ascii="Times New Roman" w:hAnsi="Times New Roman" w:cs="Times New Roman"/>
         </w:rPr>
-        <w:t>Conduct a linear regression to construct a linear model between Sales and adverts and write down the F-statistic and P-value</w:t>
-      </w:r>
-      <w:r>
-        <w:rPr>
-          <w:rFonts w:ascii="Times New Roman" w:hAnsi="Times New Roman" w:cs="Times New Roman"/>
-        </w:rPr>
-        <w:t>.</w:t>
+        <w:t>Conduct a linear regression to construct a linear model between Sales and adverts and write down the F-statistic and P-value.</w:t>
       </w:r>
     </w:p>
     <w:p>
@@ -592,13 +504,7 @@
           <w:rFonts w:ascii="Times New Roman" w:hAnsi="Times New Roman" w:cs="Times New Roman"/>
         </w:rPr>
         <w:tab/>
-        <w:t xml:space="preserve">F-Statistic: </w:t>
-      </w:r>
-      <w:r>
-        <w:rPr>
-          <w:rFonts w:ascii="Times New Roman" w:hAnsi="Times New Roman" w:cs="Times New Roman"/>
-        </w:rPr>
-        <w:t>98.04</w:t>
+        <w:t>F-Statistic: 98.04</w:t>
       </w:r>
     </w:p>
     <w:p>
@@ -613,13 +519,7 @@
           <w:rFonts w:ascii="Times New Roman" w:hAnsi="Times New Roman" w:cs="Times New Roman"/>
         </w:rPr>
         <w:tab/>
-        <w:t xml:space="preserve">P-values: </w:t>
-      </w:r>
-      <w:r>
-        <w:rPr>
-          <w:rFonts w:ascii="Times New Roman" w:hAnsi="Times New Roman" w:cs="Times New Roman"/>
-        </w:rPr>
-        <w:t>4.95e-19</w:t>
+        <w:t>P-values: 4.95e-19</w:t>
       </w:r>
     </w:p>
     <w:p>
@@ -745,7 +645,7 @@
           <w:noProof/>
         </w:rPr>
         <w:drawing>
-          <wp:inline distT="0" distB="0" distL="0" distR="0" wp14:anchorId="590AF723" wp14:editId="58A7E223">
+          <wp:inline distT="0" distB="0" distL="0" distR="0" wp14:anchorId="590AF723" wp14:editId="61627791">
             <wp:extent cx="3600450" cy="2090261"/>
             <wp:effectExtent l="0" t="0" r="0" b="5715"/>
             <wp:docPr id="2007313598" name="Picture 8"/>
@@ -852,23 +752,7 @@
           <w:kern w:val="0"/>
           <w14:ligatures w14:val="none"/>
         </w:rPr>
-        <w:t>Discuss what these values (F-statistic and P-value) describe about our linear</w:t>
-      </w:r>
-      <w:r>
-        <w:rPr>
-          <w:rFonts w:ascii="Times New Roman" w:eastAsia="Times New Roman" w:hAnsi="Times New Roman" w:cs="Times New Roman"/>
-          <w:kern w:val="0"/>
-          <w14:ligatures w14:val="none"/>
-        </w:rPr>
-        <w:t xml:space="preserve"> </w:t>
-      </w:r>
-      <w:r>
-        <w:rPr>
-          <w:rFonts w:ascii="Times New Roman" w:eastAsia="Times New Roman" w:hAnsi="Times New Roman" w:cs="Times New Roman"/>
-          <w:kern w:val="0"/>
-          <w14:ligatures w14:val="none"/>
-        </w:rPr>
-        <w:t>regression model? Is it good? Bad? Can’t say?</w:t>
+        <w:t>Discuss what these values (F-statistic and P-value) describe about our linear regression model? Is it good? Bad? Can’t say?</w:t>
       </w:r>
     </w:p>
     <w:p>
@@ -972,14 +856,7 @@
           <w:rFonts w:ascii="Times New Roman" w:hAnsi="Times New Roman" w:cs="Times New Roman"/>
           <w:shd w:val="clear" w:color="auto" w:fill="FFFFFF"/>
         </w:rPr>
-        <w:t xml:space="preserve"> </w:t>
-      </w:r>
-      <w:r>
-        <w:rPr>
-          <w:rFonts w:ascii="Times New Roman" w:hAnsi="Times New Roman" w:cs="Times New Roman"/>
-          <w:shd w:val="clear" w:color="auto" w:fill="FFFFFF"/>
-        </w:rPr>
-        <w:t>139.593120</w:t>
+        <w:t xml:space="preserve"> 139.593120</w:t>
       </w:r>
     </w:p>
     <w:p>
@@ -1019,14 +896,7 @@
           <w:rFonts w:ascii="Times New Roman" w:hAnsi="Times New Roman" w:cs="Times New Roman"/>
           <w:shd w:val="clear" w:color="auto" w:fill="FFFFFF"/>
         </w:rPr>
-        <w:t xml:space="preserve"> </w:t>
-      </w:r>
-      <w:r>
-        <w:rPr>
-          <w:rFonts w:ascii="Times New Roman" w:hAnsi="Times New Roman" w:cs="Times New Roman"/>
-          <w:shd w:val="clear" w:color="auto" w:fill="FFFFFF"/>
-        </w:rPr>
-        <w:t>0.095517</w:t>
+        <w:t xml:space="preserve"> 0.095517</w:t>
       </w:r>
     </w:p>
     <w:p>
@@ -1211,14 +1081,7 @@
           <w:rFonts w:ascii="Times New Roman" w:hAnsi="Times New Roman" w:cs="Times New Roman"/>
           <w:shd w:val="clear" w:color="auto" w:fill="FFFFFF"/>
         </w:rPr>
-        <w:t>advertising the latest album “Dear Agony” by Breaking Benjamin</w:t>
-      </w:r>
-      <w:r>
-        <w:rPr>
-          <w:rFonts w:ascii="Times New Roman" w:hAnsi="Times New Roman" w:cs="Times New Roman"/>
-          <w:shd w:val="clear" w:color="auto" w:fill="FFFFFF"/>
-        </w:rPr>
-        <w:t>.</w:t>
+        <w:t>advertising the latest album “Dear Agony” by Breaking Benjamin.</w:t>
       </w:r>
     </w:p>
     <w:p>
@@ -1336,6 +1199,396 @@
           <w:kern w:val="0"/>
           <w14:ligatures w14:val="none"/>
         </w:rPr>
+        <w:t xml:space="preserve">Screenshot 7: Estimation of record sale after $135000 in Advert. </w:t>
+      </w:r>
+      <w:r>
+        <w:rPr>
+          <w:rFonts w:ascii="Times New Roman" w:eastAsia="Times New Roman" w:hAnsi="Times New Roman" w:cs="Times New Roman"/>
+          <w:color w:val="000000"/>
+          <w:kern w:val="0"/>
+          <w14:ligatures w14:val="none"/>
+        </w:rPr>
+        <w:br/>
+      </w:r>
+    </w:p>
+    <w:p>
+      <w:pPr>
+        <w:tabs>
+          <w:tab w:val="left" w:pos="560"/>
+          <w:tab w:val="left" w:pos="1120"/>
+          <w:tab w:val="left" w:pos="1680"/>
+          <w:tab w:val="left" w:pos="2240"/>
+          <w:tab w:val="left" w:pos="2800"/>
+          <w:tab w:val="left" w:pos="3360"/>
+          <w:tab w:val="left" w:pos="3920"/>
+          <w:tab w:val="left" w:pos="4480"/>
+          <w:tab w:val="left" w:pos="5040"/>
+          <w:tab w:val="left" w:pos="5600"/>
+          <w:tab w:val="left" w:pos="6160"/>
+          <w:tab w:val="left" w:pos="6720"/>
+        </w:tabs>
+        <w:autoSpaceDE w:val="0"/>
+        <w:autoSpaceDN w:val="0"/>
+        <w:adjustRightInd w:val="0"/>
+        <w:rPr>
+          <w:rFonts w:ascii="Times New Roman" w:hAnsi="Times New Roman" w:cs="Times New Roman"/>
+          <w:b/>
+          <w:bCs/>
+          <w:color w:val="000000" w:themeColor="text1"/>
+          <w:kern w:val="0"/>
+          <w:lang w:val="en-US"/>
+        </w:rPr>
+      </w:pPr>
+      <w:r>
+        <w:rPr>
+          <w:rFonts w:ascii="Times New Roman" w:hAnsi="Times New Roman" w:cs="Times New Roman"/>
+          <w:b/>
+          <w:bCs/>
+          <w:color w:val="000000" w:themeColor="text1"/>
+          <w:kern w:val="0"/>
+          <w:lang w:val="en-US"/>
+        </w:rPr>
+        <w:t>Multiple Regression</w:t>
+      </w:r>
+    </w:p>
+    <w:p>
+      <w:pPr>
+        <w:pStyle w:val="ListParagraph"/>
+        <w:numPr>
+          <w:ilvl w:val="0"/>
+          <w:numId w:val="1"/>
+        </w:numPr>
+        <w:tabs>
+          <w:tab w:val="left" w:pos="560"/>
+          <w:tab w:val="left" w:pos="1120"/>
+          <w:tab w:val="left" w:pos="1680"/>
+          <w:tab w:val="left" w:pos="2240"/>
+          <w:tab w:val="left" w:pos="2800"/>
+          <w:tab w:val="left" w:pos="3360"/>
+          <w:tab w:val="left" w:pos="3920"/>
+          <w:tab w:val="left" w:pos="4480"/>
+          <w:tab w:val="left" w:pos="5040"/>
+          <w:tab w:val="left" w:pos="5600"/>
+          <w:tab w:val="left" w:pos="6160"/>
+          <w:tab w:val="left" w:pos="6720"/>
+        </w:tabs>
+        <w:autoSpaceDE w:val="0"/>
+        <w:autoSpaceDN w:val="0"/>
+        <w:adjustRightInd w:val="0"/>
+        <w:rPr>
+          <w:rFonts w:ascii="Times New Roman" w:hAnsi="Times New Roman" w:cs="Times New Roman"/>
+          <w:color w:val="000000"/>
+          <w:kern w:val="0"/>
+          <w:lang w:val="en-US"/>
+        </w:rPr>
+      </w:pPr>
+      <w:r>
+        <w:rPr>
+          <w:rFonts w:ascii="Times New Roman" w:hAnsi="Times New Roman" w:cs="Times New Roman"/>
+          <w:color w:val="000000"/>
+          <w:kern w:val="0"/>
+          <w:lang w:val="en-US"/>
+        </w:rPr>
+        <w:t>Conduct a multiple regression to construct a model between Sales and the</w:t>
+      </w:r>
+      <w:r>
+        <w:rPr>
+          <w:rFonts w:ascii="Times New Roman" w:hAnsi="Times New Roman" w:cs="Times New Roman"/>
+          <w:color w:val="000000"/>
+          <w:kern w:val="0"/>
+          <w:lang w:val="en-US"/>
+        </w:rPr>
+        <w:t xml:space="preserve"> </w:t>
+      </w:r>
+      <w:r>
+        <w:rPr>
+          <w:rFonts w:ascii="Times New Roman" w:hAnsi="Times New Roman" w:cs="Times New Roman"/>
+          <w:color w:val="000000"/>
+          <w:kern w:val="0"/>
+          <w:lang w:val="en-US"/>
+        </w:rPr>
+        <w:t>predictors (adverts, airplay, attract) and report the F-statistic and P-value.</w:t>
+      </w:r>
+    </w:p>
+    <w:p>
+      <w:pPr>
+        <w:pStyle w:val="ListParagraph"/>
+        <w:tabs>
+          <w:tab w:val="left" w:pos="560"/>
+          <w:tab w:val="left" w:pos="1120"/>
+          <w:tab w:val="left" w:pos="1680"/>
+          <w:tab w:val="left" w:pos="2240"/>
+          <w:tab w:val="left" w:pos="2800"/>
+          <w:tab w:val="left" w:pos="3360"/>
+          <w:tab w:val="left" w:pos="3920"/>
+          <w:tab w:val="left" w:pos="4480"/>
+          <w:tab w:val="left" w:pos="5040"/>
+          <w:tab w:val="left" w:pos="5600"/>
+          <w:tab w:val="left" w:pos="6160"/>
+          <w:tab w:val="left" w:pos="6720"/>
+        </w:tabs>
+        <w:autoSpaceDE w:val="0"/>
+        <w:autoSpaceDN w:val="0"/>
+        <w:adjustRightInd w:val="0"/>
+        <w:rPr>
+          <w:rFonts w:ascii="Times New Roman" w:hAnsi="Times New Roman" w:cs="Times New Roman"/>
+          <w:color w:val="000000"/>
+          <w:kern w:val="0"/>
+          <w:lang w:val="en-US"/>
+        </w:rPr>
+      </w:pPr>
+    </w:p>
+    <w:p>
+      <w:pPr>
+        <w:pStyle w:val="ListParagraph"/>
+        <w:tabs>
+          <w:tab w:val="left" w:pos="560"/>
+          <w:tab w:val="left" w:pos="1120"/>
+          <w:tab w:val="left" w:pos="1680"/>
+          <w:tab w:val="left" w:pos="2240"/>
+          <w:tab w:val="left" w:pos="2800"/>
+          <w:tab w:val="left" w:pos="3360"/>
+          <w:tab w:val="left" w:pos="3920"/>
+          <w:tab w:val="left" w:pos="4480"/>
+          <w:tab w:val="left" w:pos="5040"/>
+          <w:tab w:val="left" w:pos="5600"/>
+          <w:tab w:val="left" w:pos="6160"/>
+          <w:tab w:val="left" w:pos="6720"/>
+        </w:tabs>
+        <w:autoSpaceDE w:val="0"/>
+        <w:autoSpaceDN w:val="0"/>
+        <w:adjustRightInd w:val="0"/>
+        <w:rPr>
+          <w:rFonts w:ascii="Times New Roman" w:hAnsi="Times New Roman" w:cs="Times New Roman"/>
+          <w:color w:val="000000"/>
+          <w:kern w:val="0"/>
+          <w:lang w:val="en-US"/>
+        </w:rPr>
+      </w:pPr>
+      <w:r>
+        <w:rPr>
+          <w:rFonts w:ascii="Times New Roman" w:hAnsi="Times New Roman" w:cs="Times New Roman"/>
+          <w:color w:val="000000"/>
+          <w:kern w:val="0"/>
+          <w:lang w:val="en-US"/>
+        </w:rPr>
+        <w:tab/>
+      </w:r>
+      <w:r>
+        <w:rPr>
+          <w:rFonts w:ascii="Times New Roman" w:hAnsi="Times New Roman" w:cs="Times New Roman"/>
+          <w:color w:val="000000"/>
+          <w:kern w:val="0"/>
+          <w:lang w:val="en-US"/>
+        </w:rPr>
+        <w:tab/>
+        <w:t>F-statistic:</w:t>
+      </w:r>
+      <w:r>
+        <w:rPr>
+          <w:rFonts w:ascii="Times New Roman" w:hAnsi="Times New Roman" w:cs="Times New Roman"/>
+        </w:rPr>
+        <w:t xml:space="preserve"> </w:t>
+      </w:r>
+      <w:r>
+        <w:rPr>
+          <w:rFonts w:ascii="Times New Roman" w:hAnsi="Times New Roman" w:cs="Times New Roman"/>
+          <w:color w:val="000000"/>
+          <w:kern w:val="0"/>
+          <w:lang w:val="en-US"/>
+        </w:rPr>
+        <w:t>105.2</w:t>
+      </w:r>
+    </w:p>
+    <w:p>
+      <w:pPr>
+        <w:pStyle w:val="ListParagraph"/>
+        <w:tabs>
+          <w:tab w:val="left" w:pos="560"/>
+          <w:tab w:val="left" w:pos="1120"/>
+          <w:tab w:val="left" w:pos="1680"/>
+          <w:tab w:val="left" w:pos="2240"/>
+          <w:tab w:val="left" w:pos="2800"/>
+          <w:tab w:val="left" w:pos="3360"/>
+          <w:tab w:val="left" w:pos="3920"/>
+          <w:tab w:val="left" w:pos="4480"/>
+          <w:tab w:val="left" w:pos="5040"/>
+          <w:tab w:val="left" w:pos="5600"/>
+          <w:tab w:val="left" w:pos="6160"/>
+          <w:tab w:val="left" w:pos="6720"/>
+        </w:tabs>
+        <w:autoSpaceDE w:val="0"/>
+        <w:autoSpaceDN w:val="0"/>
+        <w:adjustRightInd w:val="0"/>
+        <w:rPr>
+          <w:rFonts w:ascii="Times New Roman" w:hAnsi="Times New Roman" w:cs="Times New Roman"/>
+          <w:color w:val="000000"/>
+          <w:kern w:val="0"/>
+          <w:lang w:val="en-US"/>
+        </w:rPr>
+      </w:pPr>
+      <w:r>
+        <w:rPr>
+          <w:rFonts w:ascii="Times New Roman" w:hAnsi="Times New Roman" w:cs="Times New Roman"/>
+          <w:color w:val="000000"/>
+          <w:kern w:val="0"/>
+          <w:lang w:val="en-US"/>
+        </w:rPr>
+        <w:tab/>
+      </w:r>
+      <w:r>
+        <w:rPr>
+          <w:rFonts w:ascii="Times New Roman" w:hAnsi="Times New Roman" w:cs="Times New Roman"/>
+          <w:color w:val="000000"/>
+          <w:kern w:val="0"/>
+          <w:lang w:val="en-US"/>
+        </w:rPr>
+        <w:tab/>
+        <w:t>P-value:</w:t>
+      </w:r>
+      <w:r>
+        <w:rPr>
+          <w:rFonts w:ascii="Times New Roman" w:hAnsi="Times New Roman" w:cs="Times New Roman"/>
+          <w:color w:val="000000"/>
+          <w:kern w:val="0"/>
+          <w:lang w:val="en-US"/>
+        </w:rPr>
+        <w:t xml:space="preserve"> </w:t>
+      </w:r>
+      <w:r>
+        <w:rPr>
+          <w:rFonts w:ascii="Times New Roman" w:hAnsi="Times New Roman" w:cs="Times New Roman"/>
+          <w:color w:val="000000"/>
+          <w:kern w:val="0"/>
+          <w:lang w:val="en-US"/>
+        </w:rPr>
+        <w:t>1.27e-40</w:t>
+      </w:r>
+    </w:p>
+    <w:p>
+      <w:pPr>
+        <w:pStyle w:val="ListParagraph"/>
+        <w:tabs>
+          <w:tab w:val="left" w:pos="560"/>
+          <w:tab w:val="left" w:pos="1120"/>
+          <w:tab w:val="left" w:pos="1680"/>
+          <w:tab w:val="left" w:pos="2240"/>
+          <w:tab w:val="left" w:pos="2800"/>
+          <w:tab w:val="left" w:pos="3360"/>
+          <w:tab w:val="left" w:pos="3920"/>
+          <w:tab w:val="left" w:pos="4480"/>
+          <w:tab w:val="left" w:pos="5040"/>
+          <w:tab w:val="left" w:pos="5600"/>
+          <w:tab w:val="left" w:pos="6160"/>
+          <w:tab w:val="left" w:pos="6720"/>
+        </w:tabs>
+        <w:autoSpaceDE w:val="0"/>
+        <w:autoSpaceDN w:val="0"/>
+        <w:adjustRightInd w:val="0"/>
+        <w:rPr>
+          <w:rFonts w:ascii="Times New Roman" w:hAnsi="Times New Roman" w:cs="Times New Roman"/>
+          <w:color w:val="000000"/>
+          <w:kern w:val="0"/>
+          <w:lang w:val="en-US"/>
+        </w:rPr>
+      </w:pPr>
+      <w:r>
+        <w:rPr>
+          <w:rFonts w:ascii="Times New Roman" w:hAnsi="Times New Roman" w:cs="Times New Roman"/>
+          <w:color w:val="000000"/>
+          <w:kern w:val="0"/>
+          <w:lang w:val="en-US"/>
+        </w:rPr>
+        <w:tab/>
+      </w:r>
+      <w:r>
+        <w:rPr>
+          <w:rFonts w:ascii="Times New Roman" w:hAnsi="Times New Roman" w:cs="Times New Roman"/>
+          <w:color w:val="000000"/>
+          <w:kern w:val="0"/>
+          <w:lang w:val="en-US"/>
+        </w:rPr>
+        <w:tab/>
+      </w:r>
+      <w:r>
+        <w:rPr>
+          <w:rFonts w:ascii="Times New Roman" w:hAnsi="Times New Roman" w:cs="Times New Roman"/>
+          <w:noProof/>
+          <w:color w:val="000000"/>
+          <w:kern w:val="0"/>
+          <w:lang w:val="en-US"/>
+        </w:rPr>
+        <w:drawing>
+          <wp:inline distT="0" distB="0" distL="0" distR="0" wp14:anchorId="7BA80B4A" wp14:editId="627539B9">
+            <wp:extent cx="3594100" cy="393700"/>
+            <wp:effectExtent l="0" t="0" r="0" b="0"/>
+            <wp:docPr id="1866241886" name="Picture 1"/>
+            <wp:cNvGraphicFramePr>
+              <a:graphicFrameLocks xmlns:a="http://schemas.openxmlformats.org/drawingml/2006/main" noChangeAspect="1"/>
+            </wp:cNvGraphicFramePr>
+            <a:graphic xmlns:a="http://schemas.openxmlformats.org/drawingml/2006/main">
+              <a:graphicData uri="http://schemas.openxmlformats.org/drawingml/2006/picture">
+                <pic:pic xmlns:pic="http://schemas.openxmlformats.org/drawingml/2006/picture">
+                  <pic:nvPicPr>
+                    <pic:cNvPr id="1866241886" name="Picture 1866241886"/>
+                    <pic:cNvPicPr/>
+                  </pic:nvPicPr>
+                  <pic:blipFill>
+                    <a:blip r:embed="rId12">
+                      <a:extLst>
+                        <a:ext uri="{28A0092B-C50C-407E-A947-70E740481C1C}">
+                          <a14:useLocalDpi xmlns:a14="http://schemas.microsoft.com/office/drawing/2010/main" val="0"/>
+                        </a:ext>
+                      </a:extLst>
+                    </a:blip>
+                    <a:stretch>
+                      <a:fillRect/>
+                    </a:stretch>
+                  </pic:blipFill>
+                  <pic:spPr>
+                    <a:xfrm>
+                      <a:off x="0" y="0"/>
+                      <a:ext cx="3594100" cy="393700"/>
+                    </a:xfrm>
+                    <a:prstGeom prst="rect">
+                      <a:avLst/>
+                    </a:prstGeom>
+                  </pic:spPr>
+                </pic:pic>
+              </a:graphicData>
+            </a:graphic>
+          </wp:inline>
+        </w:drawing>
+      </w:r>
+    </w:p>
+    <w:p>
+      <w:pPr>
+        <w:pStyle w:val="ListParagraph"/>
+        <w:shd w:val="clear" w:color="auto" w:fill="FFFFFF"/>
+        <w:ind w:left="1440" w:firstLine="720"/>
+        <w:rPr>
+          <w:rFonts w:ascii="Times New Roman" w:eastAsia="Times New Roman" w:hAnsi="Times New Roman" w:cs="Times New Roman"/>
+          <w:color w:val="000000"/>
+          <w:kern w:val="0"/>
+          <w14:ligatures w14:val="none"/>
+        </w:rPr>
+      </w:pPr>
+      <w:r>
+        <w:rPr>
+          <w:rFonts w:ascii="Times New Roman" w:eastAsia="Times New Roman" w:hAnsi="Times New Roman" w:cs="Times New Roman"/>
+          <w:color w:val="000000"/>
+          <w:kern w:val="0"/>
+          <w14:ligatures w14:val="none"/>
+        </w:rPr>
+        <w:t xml:space="preserve">    </w:t>
+      </w:r>
+      <w:r>
+        <w:rPr>
+          <w:rFonts w:ascii="Times New Roman" w:eastAsia="Times New Roman" w:hAnsi="Times New Roman" w:cs="Times New Roman"/>
+          <w:color w:val="000000"/>
+          <w:kern w:val="0"/>
+          <w14:ligatures w14:val="none"/>
+        </w:rPr>
         <w:t xml:space="preserve">Screenshot </w:t>
       </w:r>
       <w:r>
@@ -1345,7 +1598,7 @@
           <w:kern w:val="0"/>
           <w14:ligatures w14:val="none"/>
         </w:rPr>
-        <w:t>7</w:t>
+        <w:t>8</w:t>
       </w:r>
       <w:r>
         <w:rPr>
@@ -1354,7 +1607,7 @@
           <w:kern w:val="0"/>
           <w14:ligatures w14:val="none"/>
         </w:rPr>
-        <w:t>:</w:t>
+        <w:t xml:space="preserve">: </w:t>
       </w:r>
       <w:r>
         <w:rPr>
@@ -1363,26 +1616,370 @@
           <w:kern w:val="0"/>
           <w14:ligatures w14:val="none"/>
         </w:rPr>
-        <w:t xml:space="preserve"> Estimation of record sale after $135000 in Advert. </w:t>
-      </w:r>
-      <w:r>
+        <w:t>F-statistic and P-value</w:t>
+      </w:r>
+    </w:p>
+    <w:p>
+      <w:pPr>
+        <w:pStyle w:val="ListParagraph"/>
+        <w:shd w:val="clear" w:color="auto" w:fill="FFFFFF"/>
+        <w:ind w:left="1440"/>
         <w:rPr>
           <w:rFonts w:ascii="Times New Roman" w:eastAsia="Times New Roman" w:hAnsi="Times New Roman" w:cs="Times New Roman"/>
           <w:color w:val="000000"/>
           <w:kern w:val="0"/>
           <w14:ligatures w14:val="none"/>
         </w:rPr>
-        <w:br/>
-      </w:r>
-    </w:p>
-    <w:p>
-      <w:pPr>
-        <w:pStyle w:val="ListParagraph"/>
-        <w:rPr>
-          <w:rFonts w:ascii="Times New Roman" w:hAnsi="Times New Roman" w:cs="Times New Roman"/>
-          <w:shd w:val="clear" w:color="auto" w:fill="FFFFFF"/>
-        </w:rPr>
-      </w:pPr>
+      </w:pPr>
+    </w:p>
+    <w:p>
+      <w:pPr>
+        <w:pStyle w:val="ListParagraph"/>
+        <w:tabs>
+          <w:tab w:val="left" w:pos="560"/>
+          <w:tab w:val="left" w:pos="1120"/>
+          <w:tab w:val="left" w:pos="1680"/>
+          <w:tab w:val="left" w:pos="2240"/>
+          <w:tab w:val="left" w:pos="2800"/>
+          <w:tab w:val="left" w:pos="3360"/>
+          <w:tab w:val="left" w:pos="3920"/>
+          <w:tab w:val="left" w:pos="4480"/>
+          <w:tab w:val="left" w:pos="5040"/>
+          <w:tab w:val="left" w:pos="5600"/>
+          <w:tab w:val="left" w:pos="6160"/>
+          <w:tab w:val="left" w:pos="6720"/>
+        </w:tabs>
+        <w:autoSpaceDE w:val="0"/>
+        <w:autoSpaceDN w:val="0"/>
+        <w:adjustRightInd w:val="0"/>
+        <w:rPr>
+          <w:rFonts w:ascii="Times New Roman" w:hAnsi="Times New Roman" w:cs="Times New Roman"/>
+          <w:color w:val="000000"/>
+          <w:kern w:val="0"/>
+          <w:lang w:val="en-US"/>
+        </w:rPr>
+      </w:pPr>
+    </w:p>
+    <w:p>
+      <w:pPr>
+        <w:pStyle w:val="ListParagraph"/>
+        <w:numPr>
+          <w:ilvl w:val="0"/>
+          <w:numId w:val="1"/>
+        </w:numPr>
+        <w:tabs>
+          <w:tab w:val="left" w:pos="560"/>
+          <w:tab w:val="left" w:pos="1120"/>
+          <w:tab w:val="left" w:pos="1680"/>
+          <w:tab w:val="left" w:pos="2240"/>
+          <w:tab w:val="left" w:pos="2800"/>
+          <w:tab w:val="left" w:pos="3360"/>
+          <w:tab w:val="left" w:pos="3920"/>
+          <w:tab w:val="left" w:pos="4480"/>
+          <w:tab w:val="left" w:pos="5040"/>
+          <w:tab w:val="left" w:pos="5600"/>
+          <w:tab w:val="left" w:pos="6160"/>
+          <w:tab w:val="left" w:pos="6720"/>
+        </w:tabs>
+        <w:autoSpaceDE w:val="0"/>
+        <w:autoSpaceDN w:val="0"/>
+        <w:adjustRightInd w:val="0"/>
+        <w:rPr>
+          <w:rFonts w:ascii="Times New Roman" w:hAnsi="Times New Roman" w:cs="Times New Roman"/>
+          <w:color w:val="000000"/>
+          <w:kern w:val="0"/>
+          <w:lang w:val="en-US"/>
+        </w:rPr>
+      </w:pPr>
+      <w:r>
+        <w:rPr>
+          <w:rFonts w:ascii="Times New Roman" w:hAnsi="Times New Roman" w:cs="Times New Roman"/>
+          <w:color w:val="000000"/>
+          <w:kern w:val="0"/>
+          <w:lang w:val="en-US"/>
+        </w:rPr>
+        <w:t>We know that the R-squared value can be used to evaluate the overall fit</w:t>
+      </w:r>
+      <w:r>
+        <w:rPr>
+          <w:rFonts w:ascii="Times New Roman" w:hAnsi="Times New Roman" w:cs="Times New Roman"/>
+          <w:color w:val="000000"/>
+          <w:kern w:val="0"/>
+          <w:lang w:val="en-US"/>
+        </w:rPr>
+        <w:t xml:space="preserve"> </w:t>
+      </w:r>
+      <w:r>
+        <w:rPr>
+          <w:rFonts w:ascii="Times New Roman" w:hAnsi="Times New Roman" w:cs="Times New Roman"/>
+          <w:color w:val="000000"/>
+          <w:kern w:val="0"/>
+          <w:lang w:val="en-US"/>
+        </w:rPr>
+        <w:t xml:space="preserve">of a linear model. </w:t>
+      </w:r>
+      <w:r>
+        <w:rPr>
+          <w:rFonts w:ascii="Times New Roman" w:hAnsi="Times New Roman" w:cs="Times New Roman"/>
+          <w:color w:val="000000"/>
+          <w:kern w:val="0"/>
+          <w:lang w:val="en-US"/>
+        </w:rPr>
+        <w:t>Also,</w:t>
+      </w:r>
+      <w:r>
+        <w:rPr>
+          <w:rFonts w:ascii="Times New Roman" w:hAnsi="Times New Roman" w:cs="Times New Roman"/>
+          <w:color w:val="000000"/>
+          <w:kern w:val="0"/>
+          <w:lang w:val="en-US"/>
+        </w:rPr>
+        <w:t xml:space="preserve"> that higher R-squared values are better if their p-values </w:t>
+      </w:r>
+      <w:proofErr w:type="gramStart"/>
+      <w:r>
+        <w:rPr>
+          <w:rFonts w:ascii="Times New Roman" w:hAnsi="Times New Roman" w:cs="Times New Roman"/>
+          <w:color w:val="000000"/>
+          <w:kern w:val="0"/>
+          <w:lang w:val="en-US"/>
+        </w:rPr>
+        <w:t>is</w:t>
+      </w:r>
+      <w:proofErr w:type="gramEnd"/>
+      <w:r>
+        <w:rPr>
+          <w:rFonts w:ascii="Times New Roman" w:hAnsi="Times New Roman" w:cs="Times New Roman"/>
+          <w:color w:val="000000"/>
+          <w:kern w:val="0"/>
+          <w:lang w:val="en-US"/>
+        </w:rPr>
+        <w:t xml:space="preserve"> &lt; 0.05.</w:t>
+      </w:r>
+      <w:r>
+        <w:rPr>
+          <w:rFonts w:ascii="Times New Roman" w:hAnsi="Times New Roman" w:cs="Times New Roman"/>
+          <w:color w:val="000000"/>
+          <w:kern w:val="0"/>
+          <w:lang w:val="en-US"/>
+        </w:rPr>
+        <w:t xml:space="preserve"> </w:t>
+      </w:r>
+      <w:r>
+        <w:rPr>
+          <w:rFonts w:ascii="Times New Roman" w:hAnsi="Times New Roman" w:cs="Times New Roman"/>
+          <w:color w:val="000000"/>
+          <w:kern w:val="0"/>
+          <w:lang w:val="en-US"/>
+        </w:rPr>
+        <w:t>Based on this, discuss which one of the two models that you constructed is</w:t>
+      </w:r>
+      <w:r>
+        <w:rPr>
+          <w:rFonts w:ascii="Times New Roman" w:hAnsi="Times New Roman" w:cs="Times New Roman"/>
+          <w:color w:val="000000"/>
+          <w:kern w:val="0"/>
+          <w:lang w:val="en-US"/>
+        </w:rPr>
+        <w:t xml:space="preserve"> </w:t>
+      </w:r>
+      <w:r>
+        <w:rPr>
+          <w:rFonts w:ascii="Times New Roman" w:hAnsi="Times New Roman" w:cs="Times New Roman"/>
+          <w:color w:val="000000"/>
+          <w:kern w:val="0"/>
+          <w:lang w:val="en-US"/>
+        </w:rPr>
+        <w:t>better?</w:t>
+      </w:r>
+    </w:p>
+    <w:p>
+      <w:pPr>
+        <w:pStyle w:val="ListParagraph"/>
+        <w:tabs>
+          <w:tab w:val="left" w:pos="560"/>
+          <w:tab w:val="left" w:pos="1120"/>
+          <w:tab w:val="left" w:pos="1680"/>
+          <w:tab w:val="left" w:pos="2240"/>
+          <w:tab w:val="left" w:pos="2800"/>
+          <w:tab w:val="left" w:pos="3360"/>
+          <w:tab w:val="left" w:pos="3920"/>
+          <w:tab w:val="left" w:pos="4480"/>
+          <w:tab w:val="left" w:pos="5040"/>
+          <w:tab w:val="left" w:pos="5600"/>
+          <w:tab w:val="left" w:pos="6160"/>
+          <w:tab w:val="left" w:pos="6720"/>
+        </w:tabs>
+        <w:autoSpaceDE w:val="0"/>
+        <w:autoSpaceDN w:val="0"/>
+        <w:adjustRightInd w:val="0"/>
+        <w:rPr>
+          <w:rFonts w:ascii="Times New Roman" w:hAnsi="Times New Roman" w:cs="Times New Roman"/>
+          <w:color w:val="000000"/>
+          <w:kern w:val="0"/>
+          <w:lang w:val="en-US"/>
+        </w:rPr>
+      </w:pPr>
+    </w:p>
+    <w:p>
+      <w:pPr>
+        <w:pStyle w:val="ListParagraph"/>
+        <w:tabs>
+          <w:tab w:val="left" w:pos="560"/>
+          <w:tab w:val="left" w:pos="1120"/>
+          <w:tab w:val="left" w:pos="1680"/>
+          <w:tab w:val="left" w:pos="2240"/>
+          <w:tab w:val="left" w:pos="2800"/>
+          <w:tab w:val="left" w:pos="3360"/>
+          <w:tab w:val="left" w:pos="3920"/>
+          <w:tab w:val="left" w:pos="4480"/>
+          <w:tab w:val="left" w:pos="5040"/>
+          <w:tab w:val="left" w:pos="5600"/>
+          <w:tab w:val="left" w:pos="6160"/>
+          <w:tab w:val="left" w:pos="6720"/>
+        </w:tabs>
+        <w:autoSpaceDE w:val="0"/>
+        <w:autoSpaceDN w:val="0"/>
+        <w:adjustRightInd w:val="0"/>
+        <w:rPr>
+          <w:rFonts w:ascii="Times New Roman" w:hAnsi="Times New Roman" w:cs="Times New Roman"/>
+          <w:b/>
+          <w:bCs/>
+          <w:color w:val="000000"/>
+          <w:kern w:val="0"/>
+          <w:lang w:val="en-US"/>
+        </w:rPr>
+      </w:pPr>
+      <w:r>
+        <w:rPr>
+          <w:rFonts w:ascii="Times New Roman" w:hAnsi="Times New Roman" w:cs="Times New Roman"/>
+          <w:b/>
+          <w:bCs/>
+          <w:color w:val="000000"/>
+          <w:kern w:val="0"/>
+          <w:lang w:val="en-US"/>
+        </w:rPr>
+        <w:t xml:space="preserve">Solution: </w:t>
+      </w:r>
+    </w:p>
+    <w:p>
+      <w:pPr>
+        <w:pStyle w:val="ListParagraph"/>
+        <w:tabs>
+          <w:tab w:val="left" w:pos="560"/>
+          <w:tab w:val="left" w:pos="1120"/>
+          <w:tab w:val="left" w:pos="1680"/>
+          <w:tab w:val="left" w:pos="2240"/>
+          <w:tab w:val="left" w:pos="2800"/>
+          <w:tab w:val="left" w:pos="3360"/>
+          <w:tab w:val="left" w:pos="3920"/>
+          <w:tab w:val="left" w:pos="4480"/>
+          <w:tab w:val="left" w:pos="5040"/>
+          <w:tab w:val="left" w:pos="5600"/>
+          <w:tab w:val="left" w:pos="6160"/>
+          <w:tab w:val="left" w:pos="6720"/>
+        </w:tabs>
+        <w:autoSpaceDE w:val="0"/>
+        <w:autoSpaceDN w:val="0"/>
+        <w:adjustRightInd w:val="0"/>
+        <w:rPr>
+          <w:rFonts w:ascii="Times New Roman" w:hAnsi="Times New Roman" w:cs="Times New Roman"/>
+          <w:color w:val="000000"/>
+          <w:kern w:val="0"/>
+          <w:lang w:val="en-US"/>
+        </w:rPr>
+      </w:pPr>
+      <w:r>
+        <w:rPr>
+          <w:rFonts w:ascii="Times New Roman" w:hAnsi="Times New Roman" w:cs="Times New Roman"/>
+          <w:color w:val="000000"/>
+          <w:kern w:val="0"/>
+          <w:lang w:val="en-US"/>
+        </w:rPr>
+        <w:t>Looking at the R-squared value, the</w:t>
+      </w:r>
+      <w:r>
+        <w:rPr>
+          <w:rFonts w:ascii="Times New Roman" w:hAnsi="Times New Roman" w:cs="Times New Roman"/>
+          <w:color w:val="000000"/>
+          <w:kern w:val="0"/>
+          <w:lang w:val="en-US"/>
+        </w:rPr>
+        <w:t xml:space="preserve"> multiple regression model between outcome: Sales and</w:t>
+      </w:r>
+      <w:r>
+        <w:rPr>
+          <w:rFonts w:ascii="Times New Roman" w:hAnsi="Times New Roman" w:cs="Times New Roman"/>
+          <w:color w:val="000000"/>
+          <w:kern w:val="0"/>
+          <w:lang w:val="en-US"/>
+        </w:rPr>
+        <w:t xml:space="preserve"> </w:t>
+      </w:r>
+      <w:r>
+        <w:rPr>
+          <w:rFonts w:ascii="Times New Roman" w:hAnsi="Times New Roman" w:cs="Times New Roman"/>
+          <w:color w:val="000000"/>
+          <w:kern w:val="0"/>
+          <w:lang w:val="en-US"/>
+        </w:rPr>
+        <w:t>the predictors (advertising, airplay, attractiveness)</w:t>
+      </w:r>
+      <w:r>
+        <w:rPr>
+          <w:rFonts w:ascii="Times New Roman" w:hAnsi="Times New Roman" w:cs="Times New Roman"/>
+          <w:color w:val="000000"/>
+          <w:kern w:val="0"/>
+          <w:lang w:val="en-US"/>
+        </w:rPr>
+        <w:t xml:space="preserve"> has a good fit in comparison to the </w:t>
+      </w:r>
+      <w:r>
+        <w:rPr>
+          <w:rFonts w:ascii="Times New Roman" w:hAnsi="Times New Roman" w:cs="Times New Roman"/>
+          <w:color w:val="000000"/>
+          <w:kern w:val="0"/>
+          <w:lang w:val="en-US"/>
+        </w:rPr>
+        <w:t>linear model between Sales and advertising</w:t>
+      </w:r>
+      <w:r>
+        <w:rPr>
+          <w:rFonts w:ascii="Times New Roman" w:hAnsi="Times New Roman" w:cs="Times New Roman"/>
+          <w:color w:val="000000"/>
+          <w:kern w:val="0"/>
+          <w:lang w:val="en-US"/>
+        </w:rPr>
+        <w:t xml:space="preserve">, as the R-squared value </w:t>
+      </w:r>
+      <w:r>
+        <w:rPr>
+          <w:rFonts w:ascii="Times New Roman" w:hAnsi="Times New Roman" w:cs="Times New Roman"/>
+          <w:color w:val="000000"/>
+          <w:kern w:val="0"/>
+          <w:lang w:val="en-US"/>
+        </w:rPr>
+        <w:t>0.617</w:t>
+      </w:r>
+      <w:r>
+        <w:rPr>
+          <w:rFonts w:ascii="Times New Roman" w:hAnsi="Times New Roman" w:cs="Times New Roman"/>
+          <w:color w:val="000000"/>
+          <w:kern w:val="0"/>
+          <w:lang w:val="en-US"/>
+        </w:rPr>
+        <w:t xml:space="preserve"> for the multiple </w:t>
+      </w:r>
+      <w:r>
+        <w:rPr>
+          <w:rFonts w:ascii="Times New Roman" w:hAnsi="Times New Roman" w:cs="Times New Roman"/>
+          <w:color w:val="000000"/>
+          <w:kern w:val="0"/>
+          <w:lang w:val="en-US"/>
+        </w:rPr>
+        <w:lastRenderedPageBreak/>
+        <w:t>regression is greater than the R-squared value 0.331 of the linear model between Sales and Advertising.</w:t>
+      </w:r>
     </w:p>
     <w:sectPr>
       <w:pgSz w:w="12240" w:h="15840"/>
@@ -1887,6 +2484,7 @@
   <w:style w:type="paragraph" w:default="1" w:styleId="Normal">
     <w:name w:val="Normal"/>
     <w:qFormat/>
+    <w:rsid w:val="00112286"/>
   </w:style>
   <w:style w:type="paragraph" w:styleId="Heading1">
     <w:name w:val="heading 1"/>
@@ -2088,6 +2686,7 @@
   <w:style w:type="character" w:default="1" w:styleId="DefaultParagraphFont">
     <w:name w:val="Default Paragraph Font"/>
     <w:uiPriority w:val="1"/>
+    <w:semiHidden/>
     <w:unhideWhenUsed/>
   </w:style>
   <w:style w:type="table" w:default="1" w:styleId="TableNormal">

</xml_diff>

<commit_message>
Code Documentation and result analysis - Analysis update on documentation - Code comment
</commit_message>
<xml_diff>
--- a/lab-5/Excercise-5-Manoj-Adhikari.docx
+++ b/lab-5/Excercise-5-Manoj-Adhikari.docx
@@ -28,19 +28,6 @@
           <w:lang w:val="en-US"/>
         </w:rPr>
       </w:pPr>
-    </w:p>
-    <w:p>
-      <w:pPr>
-        <w:rPr>
-          <w:rFonts w:ascii="Times New Roman" w:hAnsi="Times New Roman" w:cs="Times New Roman"/>
-        </w:rPr>
-      </w:pPr>
-      <w:r>
-        <w:rPr>
-          <w:rFonts w:ascii="Times New Roman" w:hAnsi="Times New Roman" w:cs="Times New Roman"/>
-        </w:rPr>
-        <w:t>Draw the following scatterplots between these variables:</w:t>
-      </w:r>
     </w:p>
     <w:p>
       <w:pPr>
@@ -134,6 +121,8 @@
         <w:pStyle w:val="ListParagraph"/>
         <w:rPr>
           <w:rFonts w:ascii="Times New Roman" w:hAnsi="Times New Roman" w:cs="Times New Roman"/>
+          <w:i/>
+          <w:iCs/>
           <w:shd w:val="clear" w:color="auto" w:fill="FFFFFF"/>
         </w:rPr>
       </w:pPr>
@@ -154,6 +143,8 @@
       <w:r>
         <w:rPr>
           <w:rFonts w:ascii="Times New Roman" w:hAnsi="Times New Roman" w:cs="Times New Roman"/>
+          <w:i/>
+          <w:iCs/>
           <w:lang w:val="en-US"/>
         </w:rPr>
         <w:t>Screenshot 1: Scatter plot for Sales Vs. Advertising</w:t>
@@ -273,16 +264,30 @@
         <w:rPr>
           <w:rStyle w:val="markedcontent"/>
           <w:rFonts w:ascii="Times New Roman" w:hAnsi="Times New Roman" w:cs="Times New Roman"/>
+          <w:i/>
+          <w:iCs/>
           <w:shd w:val="clear" w:color="auto" w:fill="FFFFFF"/>
         </w:rPr>
       </w:pPr>
       <w:r>
         <w:rPr>
           <w:rFonts w:ascii="Times New Roman" w:hAnsi="Times New Roman" w:cs="Times New Roman"/>
+          <w:i/>
+          <w:iCs/>
           <w:lang w:val="en-US"/>
         </w:rPr>
         <w:t>Screenshot 2: Scatter plot for Sales Vs. Airplay</w:t>
       </w:r>
+    </w:p>
+    <w:p>
+      <w:pPr>
+        <w:pStyle w:val="ListParagraph"/>
+        <w:rPr>
+          <w:rStyle w:val="markedcontent"/>
+          <w:rFonts w:ascii="Times New Roman" w:hAnsi="Times New Roman" w:cs="Times New Roman"/>
+          <w:lang w:val="en-US"/>
+        </w:rPr>
+      </w:pPr>
     </w:p>
     <w:p>
       <w:pPr>
@@ -389,6 +394,8 @@
         <w:pStyle w:val="ListParagraph"/>
         <w:rPr>
           <w:rFonts w:ascii="Times New Roman" w:hAnsi="Times New Roman" w:cs="Times New Roman"/>
+          <w:i/>
+          <w:iCs/>
           <w:lang w:val="en-US"/>
         </w:rPr>
       </w:pPr>
@@ -405,6 +412,14 @@
           <w:lang w:val="en-US"/>
         </w:rPr>
         <w:tab/>
+      </w:r>
+      <w:r>
+        <w:rPr>
+          <w:rFonts w:ascii="Times New Roman" w:hAnsi="Times New Roman" w:cs="Times New Roman"/>
+          <w:i/>
+          <w:iCs/>
+          <w:lang w:val="en-US"/>
+        </w:rPr>
         <w:t>Screenshot 3: Scatter plot for Sales Vs. Attractiveness</w:t>
       </w:r>
     </w:p>
@@ -440,6 +455,7 @@
           <w:rFonts w:ascii="Times New Roman" w:hAnsi="Times New Roman" w:cs="Times New Roman"/>
           <w:b/>
           <w:bCs/>
+          <w:u w:val="single"/>
         </w:rPr>
       </w:pPr>
       <w:r>
@@ -447,6 +463,7 @@
           <w:rFonts w:ascii="Times New Roman" w:hAnsi="Times New Roman" w:cs="Times New Roman"/>
           <w:b/>
           <w:bCs/>
+          <w:u w:val="single"/>
         </w:rPr>
         <w:t>Linear Regression</w:t>
       </w:r>
@@ -468,26 +485,15 @@
         </w:numPr>
         <w:rPr>
           <w:rFonts w:ascii="Times New Roman" w:hAnsi="Times New Roman" w:cs="Times New Roman"/>
-          <w:lang w:val="en-US"/>
-        </w:rPr>
-      </w:pPr>
-      <w:r>
-        <w:rPr>
-          <w:rFonts w:ascii="Times New Roman" w:hAnsi="Times New Roman" w:cs="Times New Roman"/>
-        </w:rPr>
-        <w:t>Conduct a linear regression to construct a linear model between Sales and adverts and write down the F-statistic and P-value.</w:t>
-      </w:r>
-    </w:p>
-    <w:p>
-      <w:pPr>
-        <w:pStyle w:val="ListParagraph"/>
-        <w:rPr>
-          <w:rFonts w:ascii="Times New Roman" w:hAnsi="Times New Roman" w:cs="Times New Roman"/>
-        </w:rPr>
-      </w:pPr>
-      <w:r>
-        <w:rPr>
-          <w:rFonts w:ascii="Times New Roman" w:hAnsi="Times New Roman" w:cs="Times New Roman"/>
+          <w:b/>
+          <w:bCs/>
+        </w:rPr>
+      </w:pPr>
+      <w:r>
+        <w:rPr>
+          <w:rFonts w:ascii="Times New Roman" w:hAnsi="Times New Roman" w:cs="Times New Roman"/>
+          <w:b/>
+          <w:bCs/>
         </w:rPr>
         <w:t>Solution:</w:t>
       </w:r>
@@ -645,7 +651,7 @@
           <w:noProof/>
         </w:rPr>
         <w:drawing>
-          <wp:inline distT="0" distB="0" distL="0" distR="0" wp14:anchorId="590AF723" wp14:editId="61627791">
+          <wp:inline distT="0" distB="0" distL="0" distR="0" wp14:anchorId="590AF723" wp14:editId="06054BA9">
             <wp:extent cx="3600450" cy="2090261"/>
             <wp:effectExtent l="0" t="0" r="0" b="5715"/>
             <wp:docPr id="2007313598" name="Picture 8"/>
@@ -692,6 +698,8 @@
         <w:pStyle w:val="ListParagraph"/>
         <w:rPr>
           <w:rFonts w:ascii="Times New Roman" w:hAnsi="Times New Roman" w:cs="Times New Roman"/>
+          <w:i/>
+          <w:iCs/>
         </w:rPr>
       </w:pPr>
       <w:r>
@@ -712,6 +720,13 @@
           <w:rFonts w:ascii="Times New Roman" w:hAnsi="Times New Roman" w:cs="Times New Roman"/>
         </w:rPr>
         <w:tab/>
+      </w:r>
+      <w:r>
+        <w:rPr>
+          <w:rFonts w:ascii="Times New Roman" w:hAnsi="Times New Roman" w:cs="Times New Roman"/>
+          <w:i/>
+          <w:iCs/>
+        </w:rPr>
         <w:t>Screenshot 5: Linear Regression Summary</w:t>
       </w:r>
     </w:p>
@@ -729,6 +744,16 @@
         <w:rPr>
           <w:rFonts w:ascii="Times New Roman" w:hAnsi="Times New Roman" w:cs="Times New Roman"/>
           <w:lang w:val="en-US"/>
+        </w:rPr>
+      </w:pPr>
+    </w:p>
+    <w:p>
+      <w:pPr>
+        <w:shd w:val="clear" w:color="auto" w:fill="FFFFFF"/>
+        <w:rPr>
+          <w:rFonts w:ascii="Times New Roman" w:eastAsia="Times New Roman" w:hAnsi="Times New Roman" w:cs="Times New Roman"/>
+          <w:kern w:val="0"/>
+          <w14:ligatures w14:val="none"/>
         </w:rPr>
       </w:pPr>
     </w:p>
@@ -737,7 +762,7 @@
         <w:pStyle w:val="ListParagraph"/>
         <w:numPr>
           <w:ilvl w:val="0"/>
-          <w:numId w:val="1"/>
+          <w:numId w:val="2"/>
         </w:numPr>
         <w:shd w:val="clear" w:color="auto" w:fill="FFFFFF"/>
         <w:rPr>
@@ -752,12 +777,239 @@
           <w:kern w:val="0"/>
           <w14:ligatures w14:val="none"/>
         </w:rPr>
-        <w:t>Discuss what these values (F-statistic and P-value) describe about our linear regression model? Is it good? Bad? Can’t say?</w:t>
-      </w:r>
-    </w:p>
-    <w:p>
-      <w:pPr>
-        <w:pStyle w:val="ListParagraph"/>
+        <w:t>Solution:</w:t>
+      </w:r>
+    </w:p>
+    <w:p>
+      <w:pPr>
+        <w:pStyle w:val="ListParagraph"/>
+        <w:shd w:val="clear" w:color="auto" w:fill="FFFFFF"/>
+        <w:rPr>
+          <w:rFonts w:ascii="Times New Roman" w:eastAsia="Times New Roman" w:hAnsi="Times New Roman" w:cs="Times New Roman"/>
+          <w:kern w:val="0"/>
+          <w14:ligatures w14:val="none"/>
+        </w:rPr>
+      </w:pPr>
+    </w:p>
+    <w:p>
+      <w:pPr>
+        <w:pStyle w:val="ListParagraph"/>
+        <w:shd w:val="clear" w:color="auto" w:fill="FFFFFF"/>
+        <w:rPr>
+          <w:rFonts w:ascii="Times New Roman" w:eastAsia="Times New Roman" w:hAnsi="Times New Roman" w:cs="Times New Roman"/>
+          <w:kern w:val="0"/>
+          <w14:ligatures w14:val="none"/>
+        </w:rPr>
+      </w:pPr>
+      <w:r>
+        <w:rPr>
+          <w:rFonts w:ascii="Times New Roman" w:eastAsia="Times New Roman" w:hAnsi="Times New Roman" w:cs="Times New Roman"/>
+          <w:kern w:val="0"/>
+          <w14:ligatures w14:val="none"/>
+        </w:rPr>
+        <w:t xml:space="preserve">F-statistic represents </w:t>
+      </w:r>
+      <w:r>
+        <w:rPr>
+          <w:rFonts w:ascii="Times New Roman" w:eastAsia="Times New Roman" w:hAnsi="Times New Roman" w:cs="Times New Roman"/>
+          <w:kern w:val="0"/>
+          <w14:ligatures w14:val="none"/>
+        </w:rPr>
+        <w:t>the ratio</w:t>
+      </w:r>
+      <w:r>
+        <w:rPr>
+          <w:rFonts w:ascii="Times New Roman" w:eastAsia="Times New Roman" w:hAnsi="Times New Roman" w:cs="Times New Roman"/>
+          <w:kern w:val="0"/>
+          <w14:ligatures w14:val="none"/>
+        </w:rPr>
+        <w:t xml:space="preserve"> </w:t>
+      </w:r>
+      <w:r>
+        <w:rPr>
+          <w:rFonts w:ascii="Times New Roman" w:eastAsia="Times New Roman" w:hAnsi="Times New Roman" w:cs="Times New Roman"/>
+          <w:kern w:val="0"/>
+          <w14:ligatures w14:val="none"/>
+        </w:rPr>
+        <w:t>of how good the model is compared to how</w:t>
+      </w:r>
+    </w:p>
+    <w:p>
+      <w:pPr>
+        <w:pStyle w:val="ListParagraph"/>
+        <w:shd w:val="clear" w:color="auto" w:fill="FFFFFF"/>
+      </w:pPr>
+      <w:r>
+        <w:rPr>
+          <w:rFonts w:ascii="Times New Roman" w:eastAsia="Times New Roman" w:hAnsi="Times New Roman" w:cs="Times New Roman"/>
+          <w:kern w:val="0"/>
+          <w14:ligatures w14:val="none"/>
+        </w:rPr>
+        <w:t>bad it is</w:t>
+      </w:r>
+      <w:r>
+        <w:rPr>
+          <w:rFonts w:ascii="Times New Roman" w:eastAsia="Times New Roman" w:hAnsi="Times New Roman" w:cs="Times New Roman"/>
+          <w:kern w:val="0"/>
+          <w14:ligatures w14:val="none"/>
+        </w:rPr>
+        <w:t>.</w:t>
+      </w:r>
+      <w:r>
+        <w:rPr>
+          <w:rFonts w:ascii="Times New Roman" w:eastAsia="Times New Roman" w:hAnsi="Times New Roman" w:cs="Times New Roman"/>
+          <w:kern w:val="0"/>
+          <w14:ligatures w14:val="none"/>
+        </w:rPr>
+        <w:t xml:space="preserve"> </w:t>
+      </w:r>
+      <w:r>
+        <w:rPr>
+          <w:rFonts w:ascii="Times New Roman" w:hAnsi="Times New Roman" w:cs="Times New Roman"/>
+        </w:rPr>
+        <w:t>The F-statistic measures the overall significance of the regression model. It assesses whether the linear regression model as a whole is statistically significant in explaining the variability in the dependent variable (response variable).</w:t>
+      </w:r>
+      <w:r>
+        <w:rPr>
+          <w:rFonts w:ascii="Times New Roman" w:hAnsi="Times New Roman" w:cs="Times New Roman"/>
+        </w:rPr>
+        <w:t xml:space="preserve"> </w:t>
+      </w:r>
+      <w:r>
+        <w:rPr>
+          <w:rFonts w:ascii="Times New Roman" w:eastAsia="Times New Roman" w:hAnsi="Times New Roman" w:cs="Times New Roman"/>
+          <w:kern w:val="0"/>
+          <w14:ligatures w14:val="none"/>
+        </w:rPr>
+        <w:t xml:space="preserve">The F-statistic value of the model is </w:t>
+      </w:r>
+      <w:r>
+        <w:rPr>
+          <w:rFonts w:ascii="Times New Roman" w:eastAsia="Times New Roman" w:hAnsi="Times New Roman" w:cs="Times New Roman"/>
+          <w:b/>
+          <w:bCs/>
+          <w:kern w:val="0"/>
+          <w14:ligatures w14:val="none"/>
+        </w:rPr>
+        <w:t>98.04</w:t>
+      </w:r>
+      <w:r>
+        <w:rPr>
+          <w:rFonts w:ascii="Times New Roman" w:eastAsia="Times New Roman" w:hAnsi="Times New Roman" w:cs="Times New Roman"/>
+          <w:kern w:val="0"/>
+          <w14:ligatures w14:val="none"/>
+        </w:rPr>
+        <w:t xml:space="preserve"> which is greater than 1, </w:t>
+      </w:r>
+      <w:r>
+        <w:rPr>
+          <w:rFonts w:ascii="Times New Roman" w:hAnsi="Times New Roman" w:cs="Times New Roman"/>
+        </w:rPr>
+        <w:t>which indicates that the model is statistically significant, meaning the independent variables can explain the variance of the dependent variable.</w:t>
+      </w:r>
+      <w:r>
+        <w:t xml:space="preserve"> </w:t>
+      </w:r>
+    </w:p>
+    <w:p>
+      <w:pPr>
+        <w:pStyle w:val="ListParagraph"/>
+        <w:shd w:val="clear" w:color="auto" w:fill="FFFFFF"/>
+        <w:rPr>
+          <w:rFonts w:ascii="Times New Roman" w:hAnsi="Times New Roman" w:cs="Times New Roman"/>
+        </w:rPr>
+      </w:pPr>
+    </w:p>
+    <w:p>
+      <w:pPr>
+        <w:ind w:left="720"/>
+        <w:rPr>
+          <w:rFonts w:ascii="Times New Roman" w:hAnsi="Times New Roman" w:cs="Times New Roman"/>
+        </w:rPr>
+      </w:pPr>
+      <w:r>
+        <w:rPr>
+          <w:rFonts w:ascii="Times New Roman" w:hAnsi="Times New Roman" w:cs="Times New Roman"/>
+        </w:rPr>
+        <w:t xml:space="preserve">The </w:t>
+      </w:r>
+      <w:r>
+        <w:rPr>
+          <w:rFonts w:ascii="Times New Roman" w:hAnsi="Times New Roman" w:cs="Times New Roman"/>
+        </w:rPr>
+        <w:t xml:space="preserve">p-value </w:t>
+      </w:r>
+      <w:r>
+        <w:rPr>
+          <w:rFonts w:ascii="Times New Roman" w:hAnsi="Times New Roman" w:cs="Times New Roman"/>
+        </w:rPr>
+        <w:t>of the model is</w:t>
+      </w:r>
+      <w:r>
+        <w:rPr>
+          <w:rFonts w:ascii="Times New Roman" w:hAnsi="Times New Roman" w:cs="Times New Roman"/>
+        </w:rPr>
+        <w:t xml:space="preserve"> </w:t>
+      </w:r>
+      <w:r>
+        <w:rPr>
+          <w:rFonts w:ascii="Times New Roman" w:hAnsi="Times New Roman" w:cs="Times New Roman"/>
+          <w:b/>
+          <w:bCs/>
+        </w:rPr>
+        <w:t xml:space="preserve">4.95e-19 </w:t>
+      </w:r>
+      <w:r>
+        <w:rPr>
+          <w:rFonts w:ascii="Times New Roman" w:hAnsi="Times New Roman" w:cs="Times New Roman"/>
+        </w:rPr>
+        <w:t xml:space="preserve">which is </w:t>
+      </w:r>
+      <w:r>
+        <w:rPr>
+          <w:rFonts w:ascii="Times New Roman" w:hAnsi="Times New Roman" w:cs="Times New Roman"/>
+        </w:rPr>
+        <w:t>very close to 0</w:t>
+      </w:r>
+      <w:r>
+        <w:rPr>
+          <w:rFonts w:ascii="Times New Roman" w:hAnsi="Times New Roman" w:cs="Times New Roman"/>
+        </w:rPr>
+        <w:t xml:space="preserve">, </w:t>
+      </w:r>
+      <w:r>
+        <w:rPr>
+          <w:rFonts w:ascii="Times New Roman" w:hAnsi="Times New Roman" w:cs="Times New Roman"/>
+        </w:rPr>
+        <w:t>and way less than 0.05.</w:t>
+      </w:r>
+      <w:r>
+        <w:rPr>
+          <w:rFonts w:ascii="Times New Roman" w:hAnsi="Times New Roman" w:cs="Times New Roman"/>
+        </w:rPr>
+        <w:t xml:space="preserve"> </w:t>
+      </w:r>
+      <w:r>
+        <w:rPr>
+          <w:rFonts w:ascii="Times New Roman" w:hAnsi="Times New Roman" w:cs="Times New Roman"/>
+        </w:rPr>
+        <w:t xml:space="preserve">The p-value associated with the F-statistic indicates the probability of obtaining the observed F-statistic (or a more extreme value) under the null hypothesis. In this case, the null hypothesis typically states that all the regression coefficients are equal to zero, meaning the independent variables </w:t>
+      </w:r>
+      <w:r>
+        <w:rPr>
+          <w:rFonts w:ascii="Times New Roman" w:hAnsi="Times New Roman" w:cs="Times New Roman"/>
+        </w:rPr>
+        <w:t>do not affect</w:t>
+      </w:r>
+      <w:r>
+        <w:rPr>
+          <w:rFonts w:ascii="Times New Roman" w:hAnsi="Times New Roman" w:cs="Times New Roman"/>
+        </w:rPr>
+        <w:t xml:space="preserve"> the dependent variable. A low p-value (typically below a chosen significance level, e.g., 0.05) suggests that the F-statistic is statistically significant, and we can reject the null hypothesis.</w:t>
+      </w:r>
+    </w:p>
+    <w:p>
+      <w:pPr>
         <w:shd w:val="clear" w:color="auto" w:fill="FFFFFF"/>
         <w:rPr>
           <w:rFonts w:ascii="Times New Roman" w:eastAsia="Times New Roman" w:hAnsi="Times New Roman" w:cs="Times New Roman"/>
@@ -771,7 +1023,7 @@
         <w:pStyle w:val="ListParagraph"/>
         <w:numPr>
           <w:ilvl w:val="0"/>
-          <w:numId w:val="1"/>
+          <w:numId w:val="2"/>
         </w:numPr>
         <w:shd w:val="clear" w:color="auto" w:fill="FFFFFF"/>
         <w:rPr>
@@ -779,36 +1031,6 @@
           <w:color w:val="000000"/>
           <w:kern w:val="0"/>
           <w14:ligatures w14:val="none"/>
-        </w:rPr>
-      </w:pPr>
-      <w:r>
-        <w:rPr>
-          <w:rFonts w:ascii="Times New Roman" w:hAnsi="Times New Roman" w:cs="Times New Roman"/>
-          <w:shd w:val="clear" w:color="auto" w:fill="FFFFFF"/>
-        </w:rPr>
-        <w:t>What is the intercept value and coefficient (adverts) value of your linear</w:t>
-      </w:r>
-      <w:r>
-        <w:rPr>
-          <w:rFonts w:ascii="Times New Roman" w:hAnsi="Times New Roman" w:cs="Times New Roman"/>
-        </w:rPr>
-        <w:t xml:space="preserve"> </w:t>
-      </w:r>
-      <w:r>
-        <w:rPr>
-          <w:rFonts w:ascii="Times New Roman" w:hAnsi="Times New Roman" w:cs="Times New Roman"/>
-          <w:shd w:val="clear" w:color="auto" w:fill="FFFFFF"/>
-        </w:rPr>
-        <w:t>regression model?</w:t>
-      </w:r>
-    </w:p>
-    <w:p>
-      <w:pPr>
-        <w:pStyle w:val="ListParagraph"/>
-        <w:shd w:val="clear" w:color="auto" w:fill="FFFFFF"/>
-        <w:rPr>
-          <w:rFonts w:ascii="Times New Roman" w:hAnsi="Times New Roman" w:cs="Times New Roman"/>
-          <w:shd w:val="clear" w:color="auto" w:fill="FFFFFF"/>
         </w:rPr>
       </w:pPr>
       <w:r>
@@ -978,6 +1200,8 @@
         <w:ind w:left="1440"/>
         <w:rPr>
           <w:rFonts w:ascii="Times New Roman" w:eastAsia="Times New Roman" w:hAnsi="Times New Roman" w:cs="Times New Roman"/>
+          <w:i/>
+          <w:iCs/>
           <w:color w:val="000000"/>
           <w:kern w:val="0"/>
           <w14:ligatures w14:val="none"/>
@@ -986,6 +1210,8 @@
       <w:r>
         <w:rPr>
           <w:rFonts w:ascii="Times New Roman" w:eastAsia="Times New Roman" w:hAnsi="Times New Roman" w:cs="Times New Roman"/>
+          <w:i/>
+          <w:iCs/>
           <w:color w:val="000000"/>
           <w:kern w:val="0"/>
           <w14:ligatures w14:val="none"/>
@@ -995,6 +1221,8 @@
       <w:r>
         <w:rPr>
           <w:rFonts w:ascii="Times New Roman" w:eastAsia="Times New Roman" w:hAnsi="Times New Roman" w:cs="Times New Roman"/>
+          <w:i/>
+          <w:iCs/>
           <w:color w:val="000000"/>
           <w:kern w:val="0"/>
           <w14:ligatures w14:val="none"/>
@@ -1004,6 +1232,8 @@
       <w:r>
         <w:rPr>
           <w:rFonts w:ascii="Times New Roman" w:eastAsia="Times New Roman" w:hAnsi="Times New Roman" w:cs="Times New Roman"/>
+          <w:i/>
+          <w:iCs/>
           <w:color w:val="000000"/>
           <w:kern w:val="0"/>
           <w14:ligatures w14:val="none"/>
@@ -1013,6 +1243,8 @@
       <w:r>
         <w:rPr>
           <w:rFonts w:ascii="Times New Roman" w:eastAsia="Times New Roman" w:hAnsi="Times New Roman" w:cs="Times New Roman"/>
+          <w:i/>
+          <w:iCs/>
           <w:color w:val="000000"/>
           <w:kern w:val="0"/>
           <w14:ligatures w14:val="none"/>
@@ -1022,6 +1254,8 @@
       <w:r>
         <w:rPr>
           <w:rFonts w:ascii="Times New Roman" w:eastAsia="Times New Roman" w:hAnsi="Times New Roman" w:cs="Times New Roman"/>
+          <w:i/>
+          <w:iCs/>
           <w:color w:val="000000"/>
           <w:kern w:val="0"/>
           <w14:ligatures w14:val="none"/>
@@ -1031,6 +1265,8 @@
       <w:r>
         <w:rPr>
           <w:rFonts w:ascii="Times New Roman" w:eastAsia="Times New Roman" w:hAnsi="Times New Roman" w:cs="Times New Roman"/>
+          <w:i/>
+          <w:iCs/>
           <w:color w:val="000000"/>
           <w:kern w:val="0"/>
           <w14:ligatures w14:val="none"/>
@@ -1043,45 +1279,28 @@
         <w:pStyle w:val="ListParagraph"/>
         <w:numPr>
           <w:ilvl w:val="0"/>
-          <w:numId w:val="1"/>
+          <w:numId w:val="2"/>
         </w:numPr>
         <w:rPr>
           <w:rFonts w:ascii="Times New Roman" w:hAnsi="Times New Roman" w:cs="Times New Roman"/>
-          <w:lang w:val="en-US"/>
-        </w:rPr>
-      </w:pPr>
-      <w:r>
-        <w:rPr>
-          <w:rFonts w:ascii="Times New Roman" w:hAnsi="Times New Roman" w:cs="Times New Roman"/>
           <w:shd w:val="clear" w:color="auto" w:fill="FFFFFF"/>
         </w:rPr>
-        <w:t>Using the intercept value and coefficient of your linear model, please</w:t>
-      </w:r>
-      <w:r>
-        <w:rPr>
-          <w:rFonts w:ascii="Times New Roman" w:hAnsi="Times New Roman" w:cs="Times New Roman"/>
-        </w:rPr>
-        <w:t xml:space="preserve"> </w:t>
-      </w:r>
-      <w:r>
-        <w:rPr>
-          <w:rFonts w:ascii="Times New Roman" w:hAnsi="Times New Roman" w:cs="Times New Roman"/>
+      </w:pPr>
+      <w:r>
+        <w:rPr>
+          <w:rFonts w:ascii="Times New Roman" w:hAnsi="Times New Roman" w:cs="Times New Roman"/>
+          <w:b/>
+          <w:bCs/>
           <w:shd w:val="clear" w:color="auto" w:fill="FFFFFF"/>
         </w:rPr>
-        <w:t>calculate how many records will be sold if we spent $135 000 on</w:t>
-      </w:r>
-      <w:r>
-        <w:rPr>
-          <w:rFonts w:ascii="Times New Roman" w:hAnsi="Times New Roman" w:cs="Times New Roman"/>
-        </w:rPr>
-        <w:t xml:space="preserve"> </w:t>
+        <w:t>Solution</w:t>
       </w:r>
       <w:r>
         <w:rPr>
           <w:rFonts w:ascii="Times New Roman" w:hAnsi="Times New Roman" w:cs="Times New Roman"/>
           <w:shd w:val="clear" w:color="auto" w:fill="FFFFFF"/>
         </w:rPr>
-        <w:t>advertising the latest album “Dear Agony” by Breaking Benjamin.</w:t>
+        <w:t>:</w:t>
       </w:r>
     </w:p>
     <w:p>
@@ -1092,21 +1311,19 @@
           <w:shd w:val="clear" w:color="auto" w:fill="FFFFFF"/>
         </w:rPr>
       </w:pPr>
-    </w:p>
-    <w:p>
-      <w:pPr>
-        <w:pStyle w:val="ListParagraph"/>
+      <w:r>
         <w:rPr>
           <w:rFonts w:ascii="Times New Roman" w:hAnsi="Times New Roman" w:cs="Times New Roman"/>
           <w:shd w:val="clear" w:color="auto" w:fill="FFFFFF"/>
         </w:rPr>
-      </w:pPr>
+        <w:t>The prediction/estimation on the number of record sales after $135,000 in Advertising is</w:t>
+      </w:r>
       <w:r>
         <w:rPr>
           <w:rFonts w:ascii="Times New Roman" w:hAnsi="Times New Roman" w:cs="Times New Roman"/>
           <w:shd w:val="clear" w:color="auto" w:fill="FFFFFF"/>
         </w:rPr>
-        <w:t>Solution:</w:t>
+        <w:t xml:space="preserve"> 13, 034. It means the model predicts that the 13,034 records will be sold after spending $135,000 in advertising.</w:t>
       </w:r>
     </w:p>
     <w:p>
@@ -1195,11 +1412,22 @@
       <w:r>
         <w:rPr>
           <w:rFonts w:ascii="Times New Roman" w:eastAsia="Times New Roman" w:hAnsi="Times New Roman" w:cs="Times New Roman"/>
+          <w:i/>
+          <w:iCs/>
           <w:color w:val="000000"/>
           <w:kern w:val="0"/>
           <w14:ligatures w14:val="none"/>
         </w:rPr>
-        <w:t xml:space="preserve">Screenshot 7: Estimation of record sale after $135000 in Advert. </w:t>
+        <w:t>Screenshot 7: Estimation of record sale after $135000 in Advert</w:t>
+      </w:r>
+      <w:r>
+        <w:rPr>
+          <w:rFonts w:ascii="Times New Roman" w:eastAsia="Times New Roman" w:hAnsi="Times New Roman" w:cs="Times New Roman"/>
+          <w:color w:val="000000"/>
+          <w:kern w:val="0"/>
+          <w14:ligatures w14:val="none"/>
+        </w:rPr>
+        <w:t xml:space="preserve">. </w:t>
       </w:r>
       <w:r>
         <w:rPr>
@@ -1236,6 +1464,7 @@
           <w:bCs/>
           <w:color w:val="000000" w:themeColor="text1"/>
           <w:kern w:val="0"/>
+          <w:u w:val="single"/>
           <w:lang w:val="en-US"/>
         </w:rPr>
       </w:pPr>
@@ -1246,17 +1475,47 @@
           <w:bCs/>
           <w:color w:val="000000" w:themeColor="text1"/>
           <w:kern w:val="0"/>
+          <w:u w:val="single"/>
           <w:lang w:val="en-US"/>
         </w:rPr>
         <w:t>Multiple Regression</w:t>
       </w:r>
+    </w:p>
+    <w:p>
+      <w:pPr>
+        <w:tabs>
+          <w:tab w:val="left" w:pos="560"/>
+          <w:tab w:val="left" w:pos="1120"/>
+          <w:tab w:val="left" w:pos="1680"/>
+          <w:tab w:val="left" w:pos="2240"/>
+          <w:tab w:val="left" w:pos="2800"/>
+          <w:tab w:val="left" w:pos="3360"/>
+          <w:tab w:val="left" w:pos="3920"/>
+          <w:tab w:val="left" w:pos="4480"/>
+          <w:tab w:val="left" w:pos="5040"/>
+          <w:tab w:val="left" w:pos="5600"/>
+          <w:tab w:val="left" w:pos="6160"/>
+          <w:tab w:val="left" w:pos="6720"/>
+        </w:tabs>
+        <w:autoSpaceDE w:val="0"/>
+        <w:autoSpaceDN w:val="0"/>
+        <w:adjustRightInd w:val="0"/>
+        <w:rPr>
+          <w:rFonts w:ascii="Times New Roman" w:hAnsi="Times New Roman" w:cs="Times New Roman"/>
+          <w:b/>
+          <w:bCs/>
+          <w:color w:val="000000" w:themeColor="text1"/>
+          <w:kern w:val="0"/>
+          <w:lang w:val="en-US"/>
+        </w:rPr>
+      </w:pPr>
     </w:p>
     <w:p>
       <w:pPr>
         <w:pStyle w:val="ListParagraph"/>
         <w:numPr>
           <w:ilvl w:val="0"/>
-          <w:numId w:val="1"/>
+          <w:numId w:val="2"/>
         </w:numPr>
         <w:tabs>
           <w:tab w:val="left" w:pos="560"/>
@@ -1289,25 +1548,27 @@
           <w:kern w:val="0"/>
           <w:lang w:val="en-US"/>
         </w:rPr>
-        <w:t>Conduct a multiple regression to construct a model between Sales and the</w:t>
-      </w:r>
-      <w:r>
-        <w:rPr>
-          <w:rFonts w:ascii="Times New Roman" w:hAnsi="Times New Roman" w:cs="Times New Roman"/>
-          <w:color w:val="000000"/>
-          <w:kern w:val="0"/>
-          <w:lang w:val="en-US"/>
-        </w:rPr>
         <w:t xml:space="preserve"> </w:t>
       </w:r>
       <w:r>
         <w:rPr>
           <w:rFonts w:ascii="Times New Roman" w:hAnsi="Times New Roman" w:cs="Times New Roman"/>
-          <w:color w:val="000000"/>
-          <w:kern w:val="0"/>
-          <w:lang w:val="en-US"/>
-        </w:rPr>
-        <w:t>predictors (adverts, airplay, attract) and report the F-statistic and P-value.</w:t>
+          <w:b/>
+          <w:bCs/>
+          <w:color w:val="000000"/>
+          <w:kern w:val="0"/>
+          <w:lang w:val="en-US"/>
+        </w:rPr>
+        <w:t>Solution</w:t>
+      </w:r>
+      <w:r>
+        <w:rPr>
+          <w:rFonts w:ascii="Times New Roman" w:hAnsi="Times New Roman" w:cs="Times New Roman"/>
+          <w:color w:val="000000"/>
+          <w:kern w:val="0"/>
+          <w:lang w:val="en-US"/>
+        </w:rPr>
+        <w:t>.</w:t>
       </w:r>
     </w:p>
     <w:p>
@@ -1337,6 +1598,40 @@
           <w:lang w:val="en-US"/>
         </w:rPr>
       </w:pPr>
+      <w:r>
+        <w:rPr>
+          <w:rFonts w:ascii="Times New Roman" w:hAnsi="Times New Roman" w:cs="Times New Roman"/>
+          <w:color w:val="000000"/>
+          <w:kern w:val="0"/>
+          <w:lang w:val="en-US"/>
+        </w:rPr>
+        <w:tab/>
+      </w:r>
+      <w:r>
+        <w:rPr>
+          <w:rFonts w:ascii="Times New Roman" w:hAnsi="Times New Roman" w:cs="Times New Roman"/>
+          <w:color w:val="000000"/>
+          <w:kern w:val="0"/>
+          <w:lang w:val="en-US"/>
+        </w:rPr>
+        <w:tab/>
+        <w:t>F-statistic:</w:t>
+      </w:r>
+      <w:r>
+        <w:rPr>
+          <w:rFonts w:ascii="Times New Roman" w:hAnsi="Times New Roman" w:cs="Times New Roman"/>
+        </w:rPr>
+        <w:t xml:space="preserve"> </w:t>
+      </w:r>
+      <w:r>
+        <w:rPr>
+          <w:rFonts w:ascii="Times New Roman" w:hAnsi="Times New Roman" w:cs="Times New Roman"/>
+          <w:color w:val="000000"/>
+          <w:kern w:val="0"/>
+          <w:lang w:val="en-US"/>
+        </w:rPr>
+        <w:t>105.2</w:t>
+      </w:r>
     </w:p>
     <w:p>
       <w:pPr>
@@ -1382,68 +1677,6 @@
           <w:lang w:val="en-US"/>
         </w:rPr>
         <w:tab/>
-        <w:t>F-statistic:</w:t>
-      </w:r>
-      <w:r>
-        <w:rPr>
-          <w:rFonts w:ascii="Times New Roman" w:hAnsi="Times New Roman" w:cs="Times New Roman"/>
-        </w:rPr>
-        <w:t xml:space="preserve"> </w:t>
-      </w:r>
-      <w:r>
-        <w:rPr>
-          <w:rFonts w:ascii="Times New Roman" w:hAnsi="Times New Roman" w:cs="Times New Roman"/>
-          <w:color w:val="000000"/>
-          <w:kern w:val="0"/>
-          <w:lang w:val="en-US"/>
-        </w:rPr>
-        <w:t>105.2</w:t>
-      </w:r>
-    </w:p>
-    <w:p>
-      <w:pPr>
-        <w:pStyle w:val="ListParagraph"/>
-        <w:tabs>
-          <w:tab w:val="left" w:pos="560"/>
-          <w:tab w:val="left" w:pos="1120"/>
-          <w:tab w:val="left" w:pos="1680"/>
-          <w:tab w:val="left" w:pos="2240"/>
-          <w:tab w:val="left" w:pos="2800"/>
-          <w:tab w:val="left" w:pos="3360"/>
-          <w:tab w:val="left" w:pos="3920"/>
-          <w:tab w:val="left" w:pos="4480"/>
-          <w:tab w:val="left" w:pos="5040"/>
-          <w:tab w:val="left" w:pos="5600"/>
-          <w:tab w:val="left" w:pos="6160"/>
-          <w:tab w:val="left" w:pos="6720"/>
-        </w:tabs>
-        <w:autoSpaceDE w:val="0"/>
-        <w:autoSpaceDN w:val="0"/>
-        <w:adjustRightInd w:val="0"/>
-        <w:rPr>
-          <w:rFonts w:ascii="Times New Roman" w:hAnsi="Times New Roman" w:cs="Times New Roman"/>
-          <w:color w:val="000000"/>
-          <w:kern w:val="0"/>
-          <w:lang w:val="en-US"/>
-        </w:rPr>
-      </w:pPr>
-      <w:r>
-        <w:rPr>
-          <w:rFonts w:ascii="Times New Roman" w:hAnsi="Times New Roman" w:cs="Times New Roman"/>
-          <w:color w:val="000000"/>
-          <w:kern w:val="0"/>
-          <w:lang w:val="en-US"/>
-        </w:rPr>
-        <w:tab/>
-      </w:r>
-      <w:r>
-        <w:rPr>
-          <w:rFonts w:ascii="Times New Roman" w:hAnsi="Times New Roman" w:cs="Times New Roman"/>
-          <w:color w:val="000000"/>
-          <w:kern w:val="0"/>
-          <w:lang w:val="en-US"/>
-        </w:rPr>
-        <w:tab/>
         <w:t>P-value:</w:t>
       </w:r>
       <w:r>
@@ -1453,16 +1686,7 @@
           <w:kern w:val="0"/>
           <w:lang w:val="en-US"/>
         </w:rPr>
-        <w:t xml:space="preserve"> </w:t>
-      </w:r>
-      <w:r>
-        <w:rPr>
-          <w:rFonts w:ascii="Times New Roman" w:hAnsi="Times New Roman" w:cs="Times New Roman"/>
-          <w:color w:val="000000"/>
-          <w:kern w:val="0"/>
-          <w:lang w:val="en-US"/>
-        </w:rPr>
-        <w:t>1.27e-40</w:t>
+        <w:t xml:space="preserve"> 1.27e-40</w:t>
       </w:r>
     </w:p>
     <w:p>
@@ -1568,6 +1792,8 @@
         <w:ind w:left="1440" w:firstLine="720"/>
         <w:rPr>
           <w:rFonts w:ascii="Times New Roman" w:eastAsia="Times New Roman" w:hAnsi="Times New Roman" w:cs="Times New Roman"/>
+          <w:i/>
+          <w:iCs/>
           <w:color w:val="000000"/>
           <w:kern w:val="0"/>
           <w14:ligatures w14:val="none"/>
@@ -1585,38 +1811,13 @@
       <w:r>
         <w:rPr>
           <w:rFonts w:ascii="Times New Roman" w:eastAsia="Times New Roman" w:hAnsi="Times New Roman" w:cs="Times New Roman"/>
+          <w:i/>
+          <w:iCs/>
           <w:color w:val="000000"/>
           <w:kern w:val="0"/>
           <w14:ligatures w14:val="none"/>
         </w:rPr>
-        <w:t xml:space="preserve">Screenshot </w:t>
-      </w:r>
-      <w:r>
-        <w:rPr>
-          <w:rFonts w:ascii="Times New Roman" w:eastAsia="Times New Roman" w:hAnsi="Times New Roman" w:cs="Times New Roman"/>
-          <w:color w:val="000000"/>
-          <w:kern w:val="0"/>
-          <w14:ligatures w14:val="none"/>
-        </w:rPr>
-        <w:t>8</w:t>
-      </w:r>
-      <w:r>
-        <w:rPr>
-          <w:rFonts w:ascii="Times New Roman" w:eastAsia="Times New Roman" w:hAnsi="Times New Roman" w:cs="Times New Roman"/>
-          <w:color w:val="000000"/>
-          <w:kern w:val="0"/>
-          <w14:ligatures w14:val="none"/>
-        </w:rPr>
-        <w:t xml:space="preserve">: </w:t>
-      </w:r>
-      <w:r>
-        <w:rPr>
-          <w:rFonts w:ascii="Times New Roman" w:eastAsia="Times New Roman" w:hAnsi="Times New Roman" w:cs="Times New Roman"/>
-          <w:color w:val="000000"/>
-          <w:kern w:val="0"/>
-          <w14:ligatures w14:val="none"/>
-        </w:rPr>
-        <w:t>F-statistic and P-value</w:t>
+        <w:t>Screenshot 8: F-statistic and P-value</w:t>
       </w:r>
     </w:p>
     <w:p>
@@ -1665,7 +1866,7 @@
         <w:pStyle w:val="ListParagraph"/>
         <w:numPr>
           <w:ilvl w:val="0"/>
-          <w:numId w:val="1"/>
+          <w:numId w:val="2"/>
         </w:numPr>
         <w:tabs>
           <w:tab w:val="left" w:pos="560"/>
@@ -1694,15 +1895,8 @@
       <w:r>
         <w:rPr>
           <w:rFonts w:ascii="Times New Roman" w:hAnsi="Times New Roman" w:cs="Times New Roman"/>
-          <w:color w:val="000000"/>
-          <w:kern w:val="0"/>
-          <w:lang w:val="en-US"/>
-        </w:rPr>
-        <w:t>We know that the R-squared value can be used to evaluate the overall fit</w:t>
-      </w:r>
-      <w:r>
-        <w:rPr>
-          <w:rFonts w:ascii="Times New Roman" w:hAnsi="Times New Roman" w:cs="Times New Roman"/>
+          <w:b/>
+          <w:bCs/>
           <w:color w:val="000000"/>
           <w:kern w:val="0"/>
           <w:lang w:val="en-US"/>
@@ -1712,85 +1906,13 @@
       <w:r>
         <w:rPr>
           <w:rFonts w:ascii="Times New Roman" w:hAnsi="Times New Roman" w:cs="Times New Roman"/>
-          <w:color w:val="000000"/>
-          <w:kern w:val="0"/>
-          <w:lang w:val="en-US"/>
-        </w:rPr>
-        <w:t xml:space="preserve">of a linear model. </w:t>
-      </w:r>
-      <w:r>
-        <w:rPr>
-          <w:rFonts w:ascii="Times New Roman" w:hAnsi="Times New Roman" w:cs="Times New Roman"/>
-          <w:color w:val="000000"/>
-          <w:kern w:val="0"/>
-          <w:lang w:val="en-US"/>
-        </w:rPr>
-        <w:t>Also,</w:t>
-      </w:r>
-      <w:r>
-        <w:rPr>
-          <w:rFonts w:ascii="Times New Roman" w:hAnsi="Times New Roman" w:cs="Times New Roman"/>
-          <w:color w:val="000000"/>
-          <w:kern w:val="0"/>
-          <w:lang w:val="en-US"/>
-        </w:rPr>
-        <w:t xml:space="preserve"> that higher R-squared values are better if their p-values </w:t>
-      </w:r>
-      <w:proofErr w:type="gramStart"/>
-      <w:r>
-        <w:rPr>
-          <w:rFonts w:ascii="Times New Roman" w:hAnsi="Times New Roman" w:cs="Times New Roman"/>
-          <w:color w:val="000000"/>
-          <w:kern w:val="0"/>
-          <w:lang w:val="en-US"/>
-        </w:rPr>
-        <w:t>is</w:t>
-      </w:r>
-      <w:proofErr w:type="gramEnd"/>
-      <w:r>
-        <w:rPr>
-          <w:rFonts w:ascii="Times New Roman" w:hAnsi="Times New Roman" w:cs="Times New Roman"/>
-          <w:color w:val="000000"/>
-          <w:kern w:val="0"/>
-          <w:lang w:val="en-US"/>
-        </w:rPr>
-        <w:t xml:space="preserve"> &lt; 0.05.</w:t>
-      </w:r>
-      <w:r>
-        <w:rPr>
-          <w:rFonts w:ascii="Times New Roman" w:hAnsi="Times New Roman" w:cs="Times New Roman"/>
-          <w:color w:val="000000"/>
-          <w:kern w:val="0"/>
-          <w:lang w:val="en-US"/>
-        </w:rPr>
-        <w:t xml:space="preserve"> </w:t>
-      </w:r>
-      <w:r>
-        <w:rPr>
-          <w:rFonts w:ascii="Times New Roman" w:hAnsi="Times New Roman" w:cs="Times New Roman"/>
-          <w:color w:val="000000"/>
-          <w:kern w:val="0"/>
-          <w:lang w:val="en-US"/>
-        </w:rPr>
-        <w:t>Based on this, discuss which one of the two models that you constructed is</w:t>
-      </w:r>
-      <w:r>
-        <w:rPr>
-          <w:rFonts w:ascii="Times New Roman" w:hAnsi="Times New Roman" w:cs="Times New Roman"/>
-          <w:color w:val="000000"/>
-          <w:kern w:val="0"/>
-          <w:lang w:val="en-US"/>
-        </w:rPr>
-        <w:t xml:space="preserve"> </w:t>
-      </w:r>
-      <w:r>
-        <w:rPr>
-          <w:rFonts w:ascii="Times New Roman" w:hAnsi="Times New Roman" w:cs="Times New Roman"/>
-          <w:color w:val="000000"/>
-          <w:kern w:val="0"/>
-          <w:lang w:val="en-US"/>
-        </w:rPr>
-        <w:t>better?</w:t>
+          <w:b/>
+          <w:bCs/>
+          <w:color w:val="000000"/>
+          <w:kern w:val="0"/>
+          <w:lang w:val="en-US"/>
+        </w:rPr>
+        <w:t xml:space="preserve">Solution: </w:t>
       </w:r>
     </w:p>
     <w:p>
@@ -1820,6 +1942,154 @@
           <w:lang w:val="en-US"/>
         </w:rPr>
       </w:pPr>
+      <w:r>
+        <w:rPr>
+          <w:rFonts w:ascii="Times New Roman" w:hAnsi="Times New Roman" w:cs="Times New Roman"/>
+          <w:color w:val="000000"/>
+          <w:kern w:val="0"/>
+          <w:lang w:val="en-US"/>
+        </w:rPr>
+        <w:t>Looking at the R-squared value, the</w:t>
+      </w:r>
+      <w:r>
+        <w:rPr>
+          <w:rFonts w:ascii="Times New Roman" w:hAnsi="Times New Roman" w:cs="Times New Roman"/>
+          <w:color w:val="000000"/>
+          <w:kern w:val="0"/>
+          <w:lang w:val="en-US"/>
+        </w:rPr>
+        <w:t xml:space="preserve"> multiple regression model between outcome: Sales and</w:t>
+      </w:r>
+      <w:r>
+        <w:rPr>
+          <w:rFonts w:ascii="Times New Roman" w:hAnsi="Times New Roman" w:cs="Times New Roman"/>
+          <w:color w:val="000000"/>
+          <w:kern w:val="0"/>
+          <w:lang w:val="en-US"/>
+        </w:rPr>
+        <w:t xml:space="preserve"> </w:t>
+      </w:r>
+      <w:r>
+        <w:rPr>
+          <w:rFonts w:ascii="Times New Roman" w:hAnsi="Times New Roman" w:cs="Times New Roman"/>
+          <w:color w:val="000000"/>
+          <w:kern w:val="0"/>
+          <w:lang w:val="en-US"/>
+        </w:rPr>
+        <w:t>the predictors (advertising, airplay, attractiveness)</w:t>
+      </w:r>
+      <w:r>
+        <w:rPr>
+          <w:rFonts w:ascii="Times New Roman" w:hAnsi="Times New Roman" w:cs="Times New Roman"/>
+          <w:color w:val="000000"/>
+          <w:kern w:val="0"/>
+          <w:lang w:val="en-US"/>
+        </w:rPr>
+        <w:t xml:space="preserve"> has a good fit in comparison to the </w:t>
+      </w:r>
+      <w:r>
+        <w:rPr>
+          <w:rFonts w:ascii="Times New Roman" w:hAnsi="Times New Roman" w:cs="Times New Roman"/>
+          <w:color w:val="000000"/>
+          <w:kern w:val="0"/>
+          <w:lang w:val="en-US"/>
+        </w:rPr>
+        <w:t>linear model between Sales and advertising</w:t>
+      </w:r>
+      <w:r>
+        <w:rPr>
+          <w:rFonts w:ascii="Times New Roman" w:hAnsi="Times New Roman" w:cs="Times New Roman"/>
+          <w:color w:val="000000"/>
+          <w:kern w:val="0"/>
+          <w:lang w:val="en-US"/>
+        </w:rPr>
+        <w:t xml:space="preserve">, as the R-squared value </w:t>
+      </w:r>
+      <w:r>
+        <w:rPr>
+          <w:rFonts w:ascii="Times New Roman" w:hAnsi="Times New Roman" w:cs="Times New Roman"/>
+          <w:b/>
+          <w:bCs/>
+          <w:color w:val="000000"/>
+          <w:kern w:val="0"/>
+          <w:lang w:val="en-US"/>
+        </w:rPr>
+        <w:t>0.617</w:t>
+      </w:r>
+      <w:r>
+        <w:rPr>
+          <w:rFonts w:ascii="Times New Roman" w:hAnsi="Times New Roman" w:cs="Times New Roman"/>
+          <w:color w:val="000000"/>
+          <w:kern w:val="0"/>
+          <w:lang w:val="en-US"/>
+        </w:rPr>
+        <w:t xml:space="preserve"> for the multiple regression</w:t>
+      </w:r>
+      <w:r>
+        <w:rPr>
+          <w:rFonts w:ascii="Times New Roman" w:hAnsi="Times New Roman" w:cs="Times New Roman"/>
+          <w:color w:val="000000"/>
+          <w:kern w:val="0"/>
+          <w:lang w:val="en-US"/>
+        </w:rPr>
+        <w:t>(model-2)</w:t>
+      </w:r>
+      <w:r>
+        <w:rPr>
+          <w:rFonts w:ascii="Times New Roman" w:hAnsi="Times New Roman" w:cs="Times New Roman"/>
+          <w:color w:val="000000"/>
+          <w:kern w:val="0"/>
+          <w:lang w:val="en-US"/>
+        </w:rPr>
+        <w:t xml:space="preserve"> is greater than the R-squared value </w:t>
+      </w:r>
+      <w:r>
+        <w:rPr>
+          <w:rFonts w:ascii="Times New Roman" w:hAnsi="Times New Roman" w:cs="Times New Roman"/>
+          <w:b/>
+          <w:bCs/>
+          <w:color w:val="000000"/>
+          <w:kern w:val="0"/>
+          <w:lang w:val="en-US"/>
+        </w:rPr>
+        <w:t>0.331</w:t>
+      </w:r>
+      <w:r>
+        <w:rPr>
+          <w:rFonts w:ascii="Times New Roman" w:hAnsi="Times New Roman" w:cs="Times New Roman"/>
+          <w:color w:val="000000"/>
+          <w:kern w:val="0"/>
+          <w:lang w:val="en-US"/>
+        </w:rPr>
+        <w:t xml:space="preserve"> of the linear model between Sales and Advertising</w:t>
+      </w:r>
+      <w:r>
+        <w:rPr>
+          <w:rFonts w:ascii="Times New Roman" w:hAnsi="Times New Roman" w:cs="Times New Roman"/>
+          <w:color w:val="000000"/>
+          <w:kern w:val="0"/>
+          <w:lang w:val="en-US"/>
+        </w:rPr>
+        <w:t xml:space="preserve"> (model-1)</w:t>
+      </w:r>
+      <w:r>
+        <w:rPr>
+          <w:rFonts w:ascii="Times New Roman" w:hAnsi="Times New Roman" w:cs="Times New Roman"/>
+          <w:color w:val="000000"/>
+          <w:kern w:val="0"/>
+          <w:lang w:val="en-US"/>
+        </w:rPr>
+        <w:t>.</w:t>
+      </w:r>
+      <w:r>
+        <w:rPr>
+          <w:rFonts w:ascii="Times New Roman" w:hAnsi="Times New Roman" w:cs="Times New Roman"/>
+          <w:color w:val="000000"/>
+          <w:kern w:val="0"/>
+          <w:lang w:val="en-US"/>
+        </w:rPr>
+        <w:t xml:space="preserve"> </w:t>
+      </w:r>
     </w:p>
     <w:p>
       <w:pPr>
@@ -1843,24 +2113,11 @@
         <w:adjustRightInd w:val="0"/>
         <w:rPr>
           <w:rFonts w:ascii="Times New Roman" w:hAnsi="Times New Roman" w:cs="Times New Roman"/>
-          <w:b/>
-          <w:bCs/>
-          <w:color w:val="000000"/>
-          <w:kern w:val="0"/>
-          <w:lang w:val="en-US"/>
-        </w:rPr>
-      </w:pPr>
-      <w:r>
-        <w:rPr>
-          <w:rFonts w:ascii="Times New Roman" w:hAnsi="Times New Roman" w:cs="Times New Roman"/>
-          <w:b/>
-          <w:bCs/>
-          <w:color w:val="000000"/>
-          <w:kern w:val="0"/>
-          <w:lang w:val="en-US"/>
-        </w:rPr>
-        <w:t xml:space="preserve">Solution: </w:t>
-      </w:r>
+          <w:color w:val="000000"/>
+          <w:kern w:val="0"/>
+          <w:lang w:val="en-US"/>
+        </w:rPr>
+      </w:pPr>
     </w:p>
     <w:p>
       <w:pPr>
@@ -1896,89 +2153,215 @@
           <w:kern w:val="0"/>
           <w:lang w:val="en-US"/>
         </w:rPr>
-        <w:t>Looking at the R-squared value, the</w:t>
-      </w:r>
-      <w:r>
-        <w:rPr>
-          <w:rFonts w:ascii="Times New Roman" w:hAnsi="Times New Roman" w:cs="Times New Roman"/>
-          <w:color w:val="000000"/>
-          <w:kern w:val="0"/>
-          <w:lang w:val="en-US"/>
-        </w:rPr>
-        <w:t xml:space="preserve"> multiple regression model between outcome: Sales and</w:t>
-      </w:r>
-      <w:r>
-        <w:rPr>
-          <w:rFonts w:ascii="Times New Roman" w:hAnsi="Times New Roman" w:cs="Times New Roman"/>
-          <w:color w:val="000000"/>
-          <w:kern w:val="0"/>
-          <w:lang w:val="en-US"/>
-        </w:rPr>
-        <w:t xml:space="preserve"> </w:t>
-      </w:r>
-      <w:r>
-        <w:rPr>
-          <w:rFonts w:ascii="Times New Roman" w:hAnsi="Times New Roman" w:cs="Times New Roman"/>
-          <w:color w:val="000000"/>
-          <w:kern w:val="0"/>
-          <w:lang w:val="en-US"/>
-        </w:rPr>
-        <w:t>the predictors (advertising, airplay, attractiveness)</w:t>
-      </w:r>
-      <w:r>
-        <w:rPr>
-          <w:rFonts w:ascii="Times New Roman" w:hAnsi="Times New Roman" w:cs="Times New Roman"/>
-          <w:color w:val="000000"/>
-          <w:kern w:val="0"/>
-          <w:lang w:val="en-US"/>
-        </w:rPr>
-        <w:t xml:space="preserve"> has a good fit in comparison to the </w:t>
-      </w:r>
-      <w:r>
-        <w:rPr>
-          <w:rFonts w:ascii="Times New Roman" w:hAnsi="Times New Roman" w:cs="Times New Roman"/>
-          <w:color w:val="000000"/>
-          <w:kern w:val="0"/>
-          <w:lang w:val="en-US"/>
-        </w:rPr>
-        <w:t>linear model between Sales and advertising</w:t>
-      </w:r>
-      <w:r>
-        <w:rPr>
-          <w:rFonts w:ascii="Times New Roman" w:hAnsi="Times New Roman" w:cs="Times New Roman"/>
-          <w:color w:val="000000"/>
-          <w:kern w:val="0"/>
-          <w:lang w:val="en-US"/>
-        </w:rPr>
-        <w:t xml:space="preserve">, as the R-squared value </w:t>
-      </w:r>
-      <w:r>
-        <w:rPr>
-          <w:rFonts w:ascii="Times New Roman" w:hAnsi="Times New Roman" w:cs="Times New Roman"/>
-          <w:color w:val="000000"/>
-          <w:kern w:val="0"/>
-          <w:lang w:val="en-US"/>
-        </w:rPr>
-        <w:t>0.617</w:t>
-      </w:r>
-      <w:r>
-        <w:rPr>
-          <w:rFonts w:ascii="Times New Roman" w:hAnsi="Times New Roman" w:cs="Times New Roman"/>
-          <w:color w:val="000000"/>
-          <w:kern w:val="0"/>
-          <w:lang w:val="en-US"/>
-        </w:rPr>
-        <w:t xml:space="preserve"> for the multiple </w:t>
-      </w:r>
-      <w:r>
-        <w:rPr>
-          <w:rFonts w:ascii="Times New Roman" w:hAnsi="Times New Roman" w:cs="Times New Roman"/>
-          <w:color w:val="000000"/>
-          <w:kern w:val="0"/>
-          <w:lang w:val="en-US"/>
-        </w:rPr>
-        <w:lastRenderedPageBreak/>
-        <w:t>regression is greater than the R-squared value 0.331 of the linear model between Sales and Advertising.</w:t>
+        <w:t>Moreover</w:t>
+      </w:r>
+      <w:r>
+        <w:rPr>
+          <w:rFonts w:ascii="Times New Roman" w:hAnsi="Times New Roman" w:cs="Times New Roman"/>
+          <w:color w:val="000000"/>
+          <w:kern w:val="0"/>
+          <w:lang w:val="en-US"/>
+        </w:rPr>
+        <w:t xml:space="preserve">, when looking at the p-value, if the p-value is less than </w:t>
+      </w:r>
+      <w:r>
+        <w:rPr>
+          <w:rFonts w:ascii="Times New Roman" w:hAnsi="Times New Roman" w:cs="Times New Roman"/>
+          <w:b/>
+          <w:bCs/>
+          <w:color w:val="000000"/>
+          <w:kern w:val="0"/>
+          <w:lang w:val="en-US"/>
+        </w:rPr>
+        <w:t>0.05</w:t>
+      </w:r>
+      <w:r>
+        <w:rPr>
+          <w:rFonts w:ascii="Times New Roman" w:hAnsi="Times New Roman" w:cs="Times New Roman"/>
+          <w:color w:val="000000"/>
+          <w:kern w:val="0"/>
+          <w:lang w:val="en-US"/>
+        </w:rPr>
+        <w:t xml:space="preserve">, the test can be considered statistically significant. Here, both the p-values are less than </w:t>
+      </w:r>
+      <w:r>
+        <w:rPr>
+          <w:rFonts w:ascii="Times New Roman" w:hAnsi="Times New Roman" w:cs="Times New Roman"/>
+          <w:b/>
+          <w:bCs/>
+          <w:color w:val="000000"/>
+          <w:kern w:val="0"/>
+          <w:lang w:val="en-US"/>
+        </w:rPr>
+        <w:t>0.05</w:t>
+      </w:r>
+      <w:r>
+        <w:rPr>
+          <w:rFonts w:ascii="Times New Roman" w:hAnsi="Times New Roman" w:cs="Times New Roman"/>
+          <w:color w:val="000000"/>
+          <w:kern w:val="0"/>
+          <w:lang w:val="en-US"/>
+        </w:rPr>
+        <w:t xml:space="preserve">. </w:t>
+      </w:r>
+      <w:r>
+        <w:rPr>
+          <w:rFonts w:ascii="Times New Roman" w:hAnsi="Times New Roman" w:cs="Times New Roman"/>
+          <w:color w:val="000000"/>
+          <w:kern w:val="0"/>
+          <w:lang w:val="en-US"/>
+        </w:rPr>
+        <w:t>I</w:t>
+      </w:r>
+      <w:r>
+        <w:rPr>
+          <w:rFonts w:ascii="Times New Roman" w:hAnsi="Times New Roman" w:cs="Times New Roman"/>
+          <w:color w:val="000000"/>
+          <w:kern w:val="0"/>
+          <w:lang w:val="en-US"/>
+        </w:rPr>
+        <w:t>n comparison, the p-value of the multiple linear regression model</w:t>
+      </w:r>
+      <w:r>
+        <w:rPr>
+          <w:rFonts w:ascii="Times New Roman" w:hAnsi="Times New Roman" w:cs="Times New Roman"/>
+          <w:color w:val="000000"/>
+          <w:kern w:val="0"/>
+          <w:lang w:val="en-US"/>
+        </w:rPr>
+        <w:t xml:space="preserve"> (model-2) is </w:t>
+      </w:r>
+      <w:r>
+        <w:rPr>
+          <w:rFonts w:ascii="Times New Roman" w:hAnsi="Times New Roman" w:cs="Times New Roman"/>
+          <w:b/>
+          <w:bCs/>
+          <w:color w:val="000000"/>
+          <w:kern w:val="0"/>
+          <w:lang w:val="en-US"/>
+        </w:rPr>
+        <w:t>1.27e-40</w:t>
+      </w:r>
+      <w:r>
+        <w:rPr>
+          <w:rFonts w:ascii="Times New Roman" w:hAnsi="Times New Roman" w:cs="Times New Roman"/>
+          <w:color w:val="000000"/>
+          <w:kern w:val="0"/>
+          <w:lang w:val="en-US"/>
+        </w:rPr>
+        <w:t>, which</w:t>
+      </w:r>
+      <w:r>
+        <w:rPr>
+          <w:rFonts w:ascii="Times New Roman" w:hAnsi="Times New Roman" w:cs="Times New Roman"/>
+          <w:color w:val="000000"/>
+          <w:kern w:val="0"/>
+          <w:lang w:val="en-US"/>
+        </w:rPr>
+        <w:t xml:space="preserve"> is way less than the</w:t>
+      </w:r>
+      <w:r>
+        <w:rPr>
+          <w:rFonts w:ascii="Times New Roman" w:hAnsi="Times New Roman" w:cs="Times New Roman"/>
+          <w:color w:val="000000"/>
+          <w:kern w:val="0"/>
+          <w:lang w:val="en-US"/>
+        </w:rPr>
+        <w:t xml:space="preserve"> p-values </w:t>
+      </w:r>
+      <w:r>
+        <w:rPr>
+          <w:rFonts w:ascii="Times New Roman" w:hAnsi="Times New Roman" w:cs="Times New Roman"/>
+          <w:b/>
+          <w:bCs/>
+          <w:color w:val="000000"/>
+          <w:kern w:val="0"/>
+          <w:lang w:val="en-US"/>
+        </w:rPr>
+        <w:t>4.</w:t>
+      </w:r>
+      <w:r>
+        <w:rPr>
+          <w:rFonts w:ascii="Times New Roman" w:hAnsi="Times New Roman" w:cs="Times New Roman"/>
+          <w:b/>
+          <w:bCs/>
+          <w:color w:val="000000"/>
+          <w:kern w:val="0"/>
+          <w:lang w:val="en-US"/>
+        </w:rPr>
+        <w:t>95e-19</w:t>
+      </w:r>
+      <w:r>
+        <w:rPr>
+          <w:rFonts w:ascii="Times New Roman" w:hAnsi="Times New Roman" w:cs="Times New Roman"/>
+          <w:color w:val="000000"/>
+          <w:kern w:val="0"/>
+          <w:lang w:val="en-US"/>
+        </w:rPr>
+        <w:t xml:space="preserve"> of a </w:t>
+      </w:r>
+      <w:r>
+        <w:rPr>
+          <w:rFonts w:ascii="Times New Roman" w:hAnsi="Times New Roman" w:cs="Times New Roman"/>
+          <w:color w:val="000000"/>
+          <w:kern w:val="0"/>
+          <w:lang w:val="en-US"/>
+        </w:rPr>
+        <w:t>single independent variable linear model</w:t>
+      </w:r>
+      <w:r>
+        <w:rPr>
+          <w:rFonts w:ascii="Times New Roman" w:hAnsi="Times New Roman" w:cs="Times New Roman"/>
+          <w:color w:val="000000"/>
+          <w:kern w:val="0"/>
+          <w:lang w:val="en-US"/>
+        </w:rPr>
+        <w:t xml:space="preserve"> (model-1)</w:t>
+      </w:r>
+      <w:r>
+        <w:rPr>
+          <w:rFonts w:ascii="Times New Roman" w:hAnsi="Times New Roman" w:cs="Times New Roman"/>
+          <w:color w:val="000000"/>
+          <w:kern w:val="0"/>
+          <w:lang w:val="en-US"/>
+        </w:rPr>
+        <w:t>, which makes the multiple linear regression model</w:t>
+      </w:r>
+      <w:r>
+        <w:rPr>
+          <w:rFonts w:ascii="Times New Roman" w:hAnsi="Times New Roman" w:cs="Times New Roman"/>
+          <w:color w:val="000000"/>
+          <w:kern w:val="0"/>
+          <w:lang w:val="en-US"/>
+        </w:rPr>
+        <w:t xml:space="preserve"> (model-2)</w:t>
+      </w:r>
+      <w:r>
+        <w:rPr>
+          <w:rFonts w:ascii="Times New Roman" w:hAnsi="Times New Roman" w:cs="Times New Roman"/>
+          <w:color w:val="000000"/>
+          <w:kern w:val="0"/>
+          <w:lang w:val="en-US"/>
+        </w:rPr>
+        <w:t xml:space="preserve"> more statistically significant and is better at fitting the line than the linear model</w:t>
+      </w:r>
+      <w:r>
+        <w:rPr>
+          <w:rFonts w:ascii="Times New Roman" w:hAnsi="Times New Roman" w:cs="Times New Roman"/>
+          <w:color w:val="000000"/>
+          <w:kern w:val="0"/>
+          <w:lang w:val="en-US"/>
+        </w:rPr>
+        <w:t xml:space="preserve"> (model-1)</w:t>
+      </w:r>
+      <w:r>
+        <w:rPr>
+          <w:rFonts w:ascii="Times New Roman" w:hAnsi="Times New Roman" w:cs="Times New Roman"/>
+          <w:color w:val="000000"/>
+          <w:kern w:val="0"/>
+          <w:lang w:val="en-US"/>
+        </w:rPr>
+        <w:t xml:space="preserve"> based on R-squared value.</w:t>
       </w:r>
     </w:p>
     <w:sectPr>
@@ -1994,11 +2377,11 @@
 <file path=word/numbering.xml><?xml version="1.0" encoding="utf-8"?>
 <w:numbering xmlns:wpc="http://schemas.microsoft.com/office/word/2010/wordprocessingCanvas" xmlns:cx="http://schemas.microsoft.com/office/drawing/2014/chartex" xmlns:cx1="http://schemas.microsoft.com/office/drawing/2015/9/8/chartex" xmlns:cx2="http://schemas.microsoft.com/office/drawing/2015/10/21/chartex" xmlns:cx3="http://schemas.microsoft.com/office/drawing/2016/5/9/chartex" xmlns:cx4="http://schemas.microsoft.com/office/drawing/2016/5/10/chartex" xmlns:cx5="http://schemas.microsoft.com/office/drawing/2016/5/11/chartex" xmlns:cx6="http://schemas.microsoft.com/office/drawing/2016/5/12/chartex" xmlns:cx7="http://schemas.microsoft.com/office/drawing/2016/5/13/chartex" xmlns:cx8="http://schemas.microsoft.com/office/drawing/2016/5/14/chartex" xmlns:mc="http://schemas.openxmlformats.org/markup-compatibility/2006" xmlns:aink="http://schemas.microsoft.com/office/drawing/2016/ink" xmlns:am3d="http://schemas.microsoft.com/office/drawing/2017/model3d" xmlns:o="urn:schemas-microsoft-com:office:office" xmlns:oel="http://schemas.microsoft.com/office/2019/extlst" xmlns:r="http://schemas.openxmlformats.org/officeDocument/2006/relationships" xmlns:m="http://schemas.openxmlformats.org/officeDocument/2006/math" xmlns:v="urn:schemas-microsoft-com:vml" xmlns:wp14="http://schemas.microsoft.com/office/word/2010/wordprocessingDrawing" xmlns:wp="http://schemas.openxmlformats.org/drawingml/2006/wordprocessingDrawing" xmlns:w10="urn:schemas-microsoft-com:office:word" xmlns:w="http://schemas.openxmlformats.org/wordprocessingml/2006/main" xmlns:w14="http://schemas.microsoft.com/office/word/2010/wordml" xmlns:w15="http://schemas.microsoft.com/office/word/2012/wordml" xmlns:w16cex="http://schemas.microsoft.com/office/word/2018/wordml/cex" xmlns:w16cid="http://schemas.microsoft.com/office/word/2016/wordml/cid" xmlns:w16="http://schemas.microsoft.com/office/word/2018/wordml" xmlns:w16sdtdh="http://schemas.microsoft.com/office/word/2020/wordml/sdtdatahash" xmlns:w16se="http://schemas.microsoft.com/office/word/2015/wordml/symex" xmlns:wpg="http://schemas.microsoft.com/office/word/2010/wordprocessingGroup" xmlns:wpi="http://schemas.microsoft.com/office/word/2010/wordprocessingInk" xmlns:wne="http://schemas.microsoft.com/office/word/2006/wordml" xmlns:wps="http://schemas.microsoft.com/office/word/2010/wordprocessingShape" mc:Ignorable="w14 w15 w16se w16cid w16 w16cex w16sdtdh wp14">
   <w:abstractNum w:abstractNumId="0" w15:restartNumberingAfterBreak="0">
-    <w:nsid w:val="6AE80716"/>
+    <w:nsid w:val="5A5C3907"/>
     <w:multiLevelType w:val="hybridMultilevel"/>
-    <w:tmpl w:val="0F8810FC"/>
+    <w:tmpl w:val="D1A2AFB0"/>
     <w:lvl w:ilvl="0" w:tplc="0409000F">
-      <w:start w:val="1"/>
+      <w:start w:val="5"/>
       <w:numFmt w:val="decimal"/>
       <w:lvlText w:val="%1."/>
       <w:lvlJc w:val="left"/>
@@ -2082,7 +2465,99 @@
       </w:pPr>
     </w:lvl>
   </w:abstractNum>
+  <w:abstractNum w:abstractNumId="1" w15:restartNumberingAfterBreak="0">
+    <w:nsid w:val="6AE80716"/>
+    <w:multiLevelType w:val="hybridMultilevel"/>
+    <w:tmpl w:val="0F8810FC"/>
+    <w:lvl w:ilvl="0" w:tplc="0409000F">
+      <w:start w:val="1"/>
+      <w:numFmt w:val="decimal"/>
+      <w:lvlText w:val="%1."/>
+      <w:lvlJc w:val="left"/>
+      <w:pPr>
+        <w:ind w:left="720" w:hanging="360"/>
+      </w:pPr>
+      <w:rPr>
+        <w:rFonts w:hint="default"/>
+      </w:rPr>
+    </w:lvl>
+    <w:lvl w:ilvl="1" w:tplc="04090019" w:tentative="1">
+      <w:start w:val="1"/>
+      <w:numFmt w:val="lowerLetter"/>
+      <w:lvlText w:val="%2."/>
+      <w:lvlJc w:val="left"/>
+      <w:pPr>
+        <w:ind w:left="1440" w:hanging="360"/>
+      </w:pPr>
+    </w:lvl>
+    <w:lvl w:ilvl="2" w:tplc="0409001B" w:tentative="1">
+      <w:start w:val="1"/>
+      <w:numFmt w:val="lowerRoman"/>
+      <w:lvlText w:val="%3."/>
+      <w:lvlJc w:val="right"/>
+      <w:pPr>
+        <w:ind w:left="2160" w:hanging="180"/>
+      </w:pPr>
+    </w:lvl>
+    <w:lvl w:ilvl="3" w:tplc="0409000F" w:tentative="1">
+      <w:start w:val="1"/>
+      <w:numFmt w:val="decimal"/>
+      <w:lvlText w:val="%4."/>
+      <w:lvlJc w:val="left"/>
+      <w:pPr>
+        <w:ind w:left="2880" w:hanging="360"/>
+      </w:pPr>
+    </w:lvl>
+    <w:lvl w:ilvl="4" w:tplc="04090019" w:tentative="1">
+      <w:start w:val="1"/>
+      <w:numFmt w:val="lowerLetter"/>
+      <w:lvlText w:val="%5."/>
+      <w:lvlJc w:val="left"/>
+      <w:pPr>
+        <w:ind w:left="3600" w:hanging="360"/>
+      </w:pPr>
+    </w:lvl>
+    <w:lvl w:ilvl="5" w:tplc="0409001B" w:tentative="1">
+      <w:start w:val="1"/>
+      <w:numFmt w:val="lowerRoman"/>
+      <w:lvlText w:val="%6."/>
+      <w:lvlJc w:val="right"/>
+      <w:pPr>
+        <w:ind w:left="4320" w:hanging="180"/>
+      </w:pPr>
+    </w:lvl>
+    <w:lvl w:ilvl="6" w:tplc="0409000F" w:tentative="1">
+      <w:start w:val="1"/>
+      <w:numFmt w:val="decimal"/>
+      <w:lvlText w:val="%7."/>
+      <w:lvlJc w:val="left"/>
+      <w:pPr>
+        <w:ind w:left="5040" w:hanging="360"/>
+      </w:pPr>
+    </w:lvl>
+    <w:lvl w:ilvl="7" w:tplc="04090019" w:tentative="1">
+      <w:start w:val="1"/>
+      <w:numFmt w:val="lowerLetter"/>
+      <w:lvlText w:val="%8."/>
+      <w:lvlJc w:val="left"/>
+      <w:pPr>
+        <w:ind w:left="5760" w:hanging="360"/>
+      </w:pPr>
+    </w:lvl>
+    <w:lvl w:ilvl="8" w:tplc="0409001B" w:tentative="1">
+      <w:start w:val="1"/>
+      <w:numFmt w:val="lowerRoman"/>
+      <w:lvlText w:val="%9."/>
+      <w:lvlJc w:val="right"/>
+      <w:pPr>
+        <w:ind w:left="6480" w:hanging="180"/>
+      </w:pPr>
+    </w:lvl>
+  </w:abstractNum>
   <w:num w:numId="1" w16cid:durableId="1703554911">
+    <w:abstractNumId w:val="1"/>
+  </w:num>
+  <w:num w:numId="2" w16cid:durableId="1282809586">
     <w:abstractNumId w:val="0"/>
   </w:num>
 </w:numbering>

</xml_diff>